<commit_message>
Commit new Gantt et correction ADR
</commit_message>
<xml_diff>
--- a/Documents/AdR_0_1.docx
+++ b/Documents/AdR_0_1.docx
@@ -363,61 +363,7 @@
           <w:b/>
           <w:color w:val="FF0000"/>
         </w:rPr>
-        <w:t xml:space="preserve">Delphine </w:t>
-      </w:r>
-      <w:proofErr w:type="spellStart"/>
-      <w:r>
-        <w:rPr>
-          <w:rFonts w:ascii="Segoe UI Semilight" w:hAnsi="Segoe UI Semilight" w:cs="Segoe UI Semilight"/>
-          <w:b/>
-          <w:color w:val="FF0000"/>
-        </w:rPr>
-        <w:t>Meyrieux</w:t>
-      </w:r>
-      <w:proofErr w:type="spellEnd"/>
-      <w:r>
-        <w:rPr>
-          <w:rFonts w:ascii="Segoe UI Semilight" w:hAnsi="Segoe UI Semilight" w:cs="Segoe UI Semilight"/>
-          <w:b/>
-          <w:color w:val="FF0000"/>
-        </w:rPr>
-        <w:t xml:space="preserve">, Clément Etendard, Timothée                       </w:t>
-      </w:r>
-      <w:proofErr w:type="spellStart"/>
-      <w:r>
-        <w:rPr>
-          <w:rFonts w:ascii="Segoe UI Semilight" w:hAnsi="Segoe UI Semilight" w:cs="Segoe UI Semilight"/>
-          <w:b/>
-          <w:color w:val="FF0000"/>
-        </w:rPr>
-        <w:t>Guegan</w:t>
-      </w:r>
-      <w:proofErr w:type="spellEnd"/>
-      <w:r>
-        <w:rPr>
-          <w:rFonts w:ascii="Segoe UI Semilight" w:hAnsi="Segoe UI Semilight" w:cs="Segoe UI Semilight"/>
-          <w:b/>
-          <w:color w:val="FF0000"/>
-        </w:rPr>
-        <w:t xml:space="preserve">, Tony Coriolle, Ibrahima </w:t>
-      </w:r>
-      <w:proofErr w:type="spellStart"/>
-      <w:r>
-        <w:rPr>
-          <w:rFonts w:ascii="Segoe UI Semilight" w:hAnsi="Segoe UI Semilight" w:cs="Segoe UI Semilight"/>
-          <w:b/>
-          <w:color w:val="FF0000"/>
-        </w:rPr>
-        <w:t>Sory</w:t>
-      </w:r>
-      <w:proofErr w:type="spellEnd"/>
-      <w:r>
-        <w:rPr>
-          <w:rFonts w:ascii="Segoe UI Semilight" w:hAnsi="Segoe UI Semilight" w:cs="Segoe UI Semilight"/>
-          <w:b/>
-          <w:color w:val="FF0000"/>
-        </w:rPr>
-        <w:t xml:space="preserve"> Barry</w:t>
+        <w:t>Delphine Meyrieux, Clément Etendard, Timothée                       Guegan, Tony Coriolle, Ibrahima Sory Barry</w:t>
       </w:r>
     </w:p>
     <w:p>
@@ -2199,6 +2145,18 @@
     </w:p>
     <w:p>
       <w:pPr>
+        <w:pStyle w:val="Paragraphedeliste"/>
+        <w:numPr>
+          <w:ilvl w:val="0"/>
+          <w:numId w:val="12"/>
+        </w:numPr>
+        <w:rPr>
+          <w:rFonts w:ascii="Segoe UI Semilight" w:hAnsi="Segoe UI Semilight" w:cs="Segoe UI Semilight"/>
+        </w:rPr>
+      </w:pPr>
+    </w:p>
+    <w:p>
+      <w:pPr>
         <w:rPr>
           <w:rFonts w:ascii="Segoe UI Semilight" w:hAnsi="Segoe UI Semilight" w:cs="Segoe UI Semilight"/>
         </w:rPr>
@@ -2982,6 +2940,7 @@
                 <w:b/>
                 <w:sz w:val="20"/>
               </w:rPr>
+              <w:lastRenderedPageBreak/>
               <w:t>Réf.</w:t>
             </w:r>
           </w:p>
@@ -3131,7 +3090,6 @@
                 <w:rFonts w:ascii="Segoe UI Semilight" w:hAnsi="Segoe UI Semilight" w:cs="Segoe UI Semilight"/>
                 <w:sz w:val="20"/>
               </w:rPr>
-              <w:lastRenderedPageBreak/>
               <w:t>6</w:t>
             </w:r>
           </w:p>
@@ -4760,7 +4718,6 @@
         <w:rPr>
           <w:rFonts w:ascii="Segoe UI Semilight" w:hAnsi="Segoe UI Semilight" w:cs="Segoe UI Semilight"/>
         </w:rPr>
-        <w:lastRenderedPageBreak/>
         <w:t>Ce premier tableau nous permet d’identifier les 5 principaux points durs auxquels nous pourrons être confrontés pendant le déroulement du projet.</w:t>
       </w:r>
     </w:p>
@@ -7771,16 +7728,8 @@
               <w:rPr>
                 <w:rFonts w:ascii="Segoe UI Semilight" w:hAnsi="Segoe UI Semilight" w:cs="Segoe UI Semilight"/>
               </w:rPr>
-              <w:t>2</w:t>
-            </w:r>
-            <w:proofErr w:type="gramStart"/>
-            <w:r>
-              <w:rPr>
-                <w:rFonts w:ascii="Segoe UI Semilight" w:hAnsi="Segoe UI Semilight" w:cs="Segoe UI Semilight"/>
-              </w:rPr>
-              <w:t>,4,6</w:t>
-            </w:r>
-            <w:proofErr w:type="gramEnd"/>
+              <w:t>2,4,6</w:t>
+            </w:r>
           </w:p>
         </w:tc>
       </w:tr>
@@ -7841,16 +7790,8 @@
               <w:rPr>
                 <w:rFonts w:ascii="Segoe UI Semilight" w:hAnsi="Segoe UI Semilight" w:cs="Segoe UI Semilight"/>
               </w:rPr>
-              <w:t>1</w:t>
-            </w:r>
-            <w:proofErr w:type="gramStart"/>
-            <w:r>
-              <w:rPr>
-                <w:rFonts w:ascii="Segoe UI Semilight" w:hAnsi="Segoe UI Semilight" w:cs="Segoe UI Semilight"/>
-              </w:rPr>
-              <w:t>,5,11,13</w:t>
-            </w:r>
-            <w:proofErr w:type="gramEnd"/>
+              <w:t>1,5,11,13</w:t>
+            </w:r>
           </w:p>
         </w:tc>
         <w:tc>
@@ -7956,16 +7897,8 @@
               <w:rPr>
                 <w:rFonts w:ascii="Segoe UI Semilight" w:hAnsi="Segoe UI Semilight" w:cs="Segoe UI Semilight"/>
               </w:rPr>
-              <w:t>3</w:t>
-            </w:r>
-            <w:proofErr w:type="gramStart"/>
-            <w:r>
-              <w:rPr>
-                <w:rFonts w:ascii="Segoe UI Semilight" w:hAnsi="Segoe UI Semilight" w:cs="Segoe UI Semilight"/>
-              </w:rPr>
-              <w:t>,7,12,14</w:t>
-            </w:r>
-            <w:proofErr w:type="gramEnd"/>
+              <w:t>3,7,12,14</w:t>
+            </w:r>
           </w:p>
         </w:tc>
         <w:tc>
@@ -8225,7 +8158,6 @@
         <w:rPr>
           <w:rFonts w:ascii="Segoe UI Semilight" w:hAnsi="Segoe UI Semilight" w:cs="Segoe UI Semilight"/>
         </w:rPr>
-        <w:lastRenderedPageBreak/>
         <w:t>Plan d’action détaillé :</w:t>
       </w:r>
     </w:p>
@@ -8841,7 +8773,6 @@
                 <w:sz w:val="20"/>
               </w:rPr>
             </w:pPr>
-            <w:proofErr w:type="spellStart"/>
             <w:r>
               <w:rPr>
                 <w:rFonts w:ascii="Segoe UI Semilight" w:hAnsi="Segoe UI Semilight" w:cs="Segoe UI Semilight"/>
@@ -8849,7 +8780,6 @@
               </w:rPr>
               <w:t>Proba</w:t>
             </w:r>
-            <w:proofErr w:type="spellEnd"/>
           </w:p>
         </w:tc>
         <w:tc>
@@ -10436,7 +10366,6 @@
                 <w:sz w:val="20"/>
               </w:rPr>
             </w:pPr>
-            <w:proofErr w:type="spellStart"/>
             <w:r>
               <w:rPr>
                 <w:rFonts w:ascii="Segoe UI Semilight" w:hAnsi="Segoe UI Semilight" w:cs="Segoe UI Semilight"/>
@@ -10444,7 +10373,6 @@
               </w:rPr>
               <w:t>Proba</w:t>
             </w:r>
-            <w:proofErr w:type="spellEnd"/>
           </w:p>
         </w:tc>
         <w:tc>
@@ -12070,7 +11998,6 @@
                 <w:sz w:val="20"/>
               </w:rPr>
             </w:pPr>
-            <w:proofErr w:type="spellStart"/>
             <w:r>
               <w:rPr>
                 <w:rFonts w:ascii="Segoe UI Semilight" w:hAnsi="Segoe UI Semilight" w:cs="Segoe UI Semilight"/>
@@ -12078,7 +12005,6 @@
               </w:rPr>
               <w:t>Proba</w:t>
             </w:r>
-            <w:proofErr w:type="spellEnd"/>
           </w:p>
         </w:tc>
         <w:tc>
@@ -13672,7 +13598,6 @@
                 <w:sz w:val="20"/>
               </w:rPr>
             </w:pPr>
-            <w:proofErr w:type="spellStart"/>
             <w:r>
               <w:rPr>
                 <w:rFonts w:ascii="Segoe UI Semilight" w:hAnsi="Segoe UI Semilight" w:cs="Segoe UI Semilight"/>
@@ -13680,7 +13605,6 @@
               </w:rPr>
               <w:t>Proba</w:t>
             </w:r>
-            <w:proofErr w:type="spellEnd"/>
           </w:p>
         </w:tc>
         <w:tc>
@@ -15243,7 +15167,6 @@
                 <w:sz w:val="20"/>
               </w:rPr>
             </w:pPr>
-            <w:proofErr w:type="spellStart"/>
             <w:r>
               <w:rPr>
                 <w:rFonts w:ascii="Segoe UI Semilight" w:hAnsi="Segoe UI Semilight" w:cs="Segoe UI Semilight"/>
@@ -15251,7 +15174,6 @@
               </w:rPr>
               <w:t>Proba</w:t>
             </w:r>
-            <w:proofErr w:type="spellEnd"/>
           </w:p>
         </w:tc>
         <w:tc>
@@ -16828,7 +16750,6 @@
                 <w:sz w:val="20"/>
               </w:rPr>
             </w:pPr>
-            <w:proofErr w:type="spellStart"/>
             <w:r>
               <w:rPr>
                 <w:rFonts w:ascii="Segoe UI Semilight" w:hAnsi="Segoe UI Semilight" w:cs="Segoe UI Semilight"/>
@@ -16836,7 +16757,6 @@
               </w:rPr>
               <w:t>Proba</w:t>
             </w:r>
-            <w:proofErr w:type="spellEnd"/>
           </w:p>
         </w:tc>
         <w:tc>
@@ -18453,7 +18373,6 @@
                 <w:sz w:val="20"/>
               </w:rPr>
             </w:pPr>
-            <w:proofErr w:type="spellStart"/>
             <w:r>
               <w:rPr>
                 <w:rFonts w:ascii="Segoe UI Semilight" w:hAnsi="Segoe UI Semilight" w:cs="Segoe UI Semilight"/>
@@ -18461,7 +18380,6 @@
               </w:rPr>
               <w:t>Proba</w:t>
             </w:r>
-            <w:proofErr w:type="spellEnd"/>
           </w:p>
         </w:tc>
         <w:tc>
@@ -19995,7 +19913,6 @@
                 <w:sz w:val="20"/>
               </w:rPr>
             </w:pPr>
-            <w:proofErr w:type="spellStart"/>
             <w:r>
               <w:rPr>
                 <w:rFonts w:ascii="Segoe UI Semilight" w:hAnsi="Segoe UI Semilight" w:cs="Segoe UI Semilight"/>
@@ -20003,7 +19920,6 @@
               </w:rPr>
               <w:t>Proba</w:t>
             </w:r>
-            <w:proofErr w:type="spellEnd"/>
           </w:p>
         </w:tc>
         <w:tc>
@@ -21604,7 +21520,6 @@
                 <w:sz w:val="20"/>
               </w:rPr>
             </w:pPr>
-            <w:proofErr w:type="spellStart"/>
             <w:r>
               <w:rPr>
                 <w:rFonts w:ascii="Segoe UI Semilight" w:hAnsi="Segoe UI Semilight" w:cs="Segoe UI Semilight"/>
@@ -21612,7 +21527,6 @@
               </w:rPr>
               <w:t>Proba</w:t>
             </w:r>
-            <w:proofErr w:type="spellEnd"/>
           </w:p>
         </w:tc>
         <w:tc>
@@ -23237,7 +23151,6 @@
                 <w:sz w:val="20"/>
               </w:rPr>
             </w:pPr>
-            <w:proofErr w:type="spellStart"/>
             <w:r>
               <w:rPr>
                 <w:rFonts w:ascii="Segoe UI Semilight" w:hAnsi="Segoe UI Semilight" w:cs="Segoe UI Semilight"/>
@@ -23245,7 +23158,6 @@
               </w:rPr>
               <w:t>Proba</w:t>
             </w:r>
-            <w:proofErr w:type="spellEnd"/>
           </w:p>
         </w:tc>
         <w:tc>
@@ -24794,7 +24706,6 @@
                 <w:sz w:val="20"/>
               </w:rPr>
             </w:pPr>
-            <w:proofErr w:type="spellStart"/>
             <w:r>
               <w:rPr>
                 <w:rFonts w:ascii="Segoe UI Semilight" w:hAnsi="Segoe UI Semilight" w:cs="Segoe UI Semilight"/>
@@ -24802,7 +24713,6 @@
               </w:rPr>
               <w:t>Proba</w:t>
             </w:r>
-            <w:proofErr w:type="spellEnd"/>
           </w:p>
         </w:tc>
         <w:tc>
@@ -26420,7 +26330,6 @@
                 <w:sz w:val="20"/>
               </w:rPr>
             </w:pPr>
-            <w:proofErr w:type="spellStart"/>
             <w:r>
               <w:rPr>
                 <w:rFonts w:ascii="Segoe UI Semilight" w:hAnsi="Segoe UI Semilight" w:cs="Segoe UI Semilight"/>
@@ -26428,7 +26337,6 @@
               </w:rPr>
               <w:t>Proba</w:t>
             </w:r>
-            <w:proofErr w:type="spellEnd"/>
           </w:p>
         </w:tc>
         <w:tc>
@@ -28030,7 +27938,6 @@
                 <w:sz w:val="20"/>
               </w:rPr>
             </w:pPr>
-            <w:proofErr w:type="spellStart"/>
             <w:r>
               <w:rPr>
                 <w:rFonts w:ascii="Segoe UI Semilight" w:hAnsi="Segoe UI Semilight" w:cs="Segoe UI Semilight"/>
@@ -28038,7 +27945,6 @@
               </w:rPr>
               <w:t>Proba</w:t>
             </w:r>
-            <w:proofErr w:type="spellEnd"/>
           </w:p>
         </w:tc>
         <w:tc>
@@ -29579,7 +29485,6 @@
                 <w:sz w:val="20"/>
               </w:rPr>
             </w:pPr>
-            <w:proofErr w:type="spellStart"/>
             <w:r>
               <w:rPr>
                 <w:rFonts w:ascii="Segoe UI Semilight" w:hAnsi="Segoe UI Semilight" w:cs="Segoe UI Semilight"/>
@@ -29587,7 +29492,6 @@
               </w:rPr>
               <w:t>Proba</w:t>
             </w:r>
-            <w:proofErr w:type="spellEnd"/>
           </w:p>
         </w:tc>
         <w:tc>
@@ -31167,7 +31071,6 @@
                 <w:sz w:val="20"/>
               </w:rPr>
             </w:pPr>
-            <w:proofErr w:type="spellStart"/>
             <w:r>
               <w:rPr>
                 <w:rFonts w:ascii="Segoe UI Semilight" w:hAnsi="Segoe UI Semilight" w:cs="Segoe UI Semilight"/>
@@ -31175,7 +31078,6 @@
               </w:rPr>
               <w:t>Proba</w:t>
             </w:r>
-            <w:proofErr w:type="spellEnd"/>
           </w:p>
         </w:tc>
         <w:tc>
@@ -32148,364 +32050,14 @@
     </w:p>
     <w:p>
       <w:pPr>
-        <w:rPr>
-          <w:rFonts w:ascii="Segoe UI Semilight" w:hAnsi="Segoe UI Semilight" w:cs="Segoe UI Semilight"/>
-          <w:b/>
-        </w:rPr>
-      </w:pPr>
-    </w:p>
-    <w:p>
-      <w:pPr>
-        <w:rPr>
-          <w:rFonts w:ascii="Segoe UI Semilight" w:hAnsi="Segoe UI Semilight" w:cs="Segoe UI Semilight"/>
-          <w:b/>
-        </w:rPr>
-      </w:pPr>
-    </w:p>
-    <w:p>
-      <w:pPr>
-        <w:pStyle w:val="Titre2"/>
-        <w:rPr>
-          <w:rFonts w:cs="Segoe UI Semilight"/>
-          <w:b w:val="0"/>
-        </w:rPr>
-      </w:pPr>
-      <w:r>
-        <w:rPr>
-          <w:rFonts w:cs="Segoe UI Semilight"/>
-          <w:b w:val="0"/>
-        </w:rPr>
-        <w:t>Organigramme de veille :</w:t>
-      </w:r>
-    </w:p>
-    <w:p>
-      <w:r>
-        <w:t>Dans un souci d’efficacité, nous avons décidé au sein de l’équipe de diviser le travail de veille en petits groupes. L’attribution du secteur de veille a été choisie en fonction des attraits et/ou points forts de chaque membre de l’équipe.</w:t>
-      </w:r>
-    </w:p>
-    <w:p>
-      <w:r>
-        <w:t>Chaque groupe aura pour but de produire des documents synthétisés sur le sujet qu’</w:t>
-      </w:r>
-      <w:r>
-        <w:t>il a étudié pour permettre une rapide</w:t>
-      </w:r>
-      <w:r>
-        <w:t xml:space="preserve"> montée en compétence du reste de l’</w:t>
-      </w:r>
-      <w:r>
-        <w:t>équipe quand ce sera nécessaire.</w:t>
-      </w:r>
-    </w:p>
-    <w:p/>
-    <w:p>
-      <w:r>
-        <w:rPr>
-          <w:noProof/>
-        </w:rPr>
-        <mc:AlternateContent>
-          <mc:Choice Requires="wps">
-            <w:drawing>
-              <wp:anchor distT="0" distB="0" distL="114300" distR="114300" simplePos="0" relativeHeight="251672576" behindDoc="0" locked="0" layoutInCell="1" allowOverlap="1" wp14:anchorId="01C837B1" wp14:editId="694751A0">
-                <wp:simplePos x="0" y="0"/>
-                <wp:positionH relativeFrom="column">
-                  <wp:posOffset>1852930</wp:posOffset>
-                </wp:positionH>
-                <wp:positionV relativeFrom="paragraph">
-                  <wp:posOffset>3106420</wp:posOffset>
-                </wp:positionV>
-                <wp:extent cx="1400175" cy="304800"/>
-                <wp:effectExtent l="0" t="0" r="0" b="0"/>
-                <wp:wrapNone/>
-                <wp:docPr id="44" name="Zone de texte 44"/>
-                <wp:cNvGraphicFramePr/>
-                <a:graphic xmlns:a="http://schemas.openxmlformats.org/drawingml/2006/main">
-                  <a:graphicData uri="http://schemas.microsoft.com/office/word/2010/wordprocessingShape">
-                    <wps:wsp>
-                      <wps:cNvSpPr txBox="1"/>
-                      <wps:spPr>
-                        <a:xfrm>
-                          <a:off x="0" y="0"/>
-                          <a:ext cx="1400175" cy="304800"/>
-                        </a:xfrm>
-                        <a:prstGeom prst="rect">
-                          <a:avLst/>
-                        </a:prstGeom>
-                        <a:noFill/>
-                        <a:ln w="6350">
-                          <a:noFill/>
-                        </a:ln>
-                        <a:effectLst/>
-                      </wps:spPr>
-                      <wps:style>
-                        <a:lnRef idx="0">
-                          <a:schemeClr val="accent1"/>
-                        </a:lnRef>
-                        <a:fillRef idx="0">
-                          <a:schemeClr val="accent1"/>
-                        </a:fillRef>
-                        <a:effectRef idx="0">
-                          <a:schemeClr val="accent1"/>
-                        </a:effectRef>
-                        <a:fontRef idx="minor">
-                          <a:schemeClr val="dk1"/>
-                        </a:fontRef>
-                      </wps:style>
-                      <wps:txbx>
-                        <w:txbxContent>
-                          <w:p>
-                            <w:r>
-                              <w:t>Charge de travail</w:t>
-                            </w:r>
-                          </w:p>
-                        </w:txbxContent>
-                      </wps:txbx>
-                      <wps:bodyPr rot="0" spcFirstLastPara="0" vertOverflow="overflow" horzOverflow="overflow" vert="horz" wrap="square" lIns="91440" tIns="45720" rIns="91440" bIns="45720" numCol="1" spcCol="0" rtlCol="0" fromWordArt="0" anchor="t" anchorCtr="0" forceAA="0" compatLnSpc="1">
-                        <a:prstTxWarp prst="textNoShape">
-                          <a:avLst/>
-                        </a:prstTxWarp>
-                        <a:noAutofit/>
-                      </wps:bodyPr>
-                    </wps:wsp>
-                  </a:graphicData>
-                </a:graphic>
-                <wp14:sizeRelH relativeFrom="margin">
-                  <wp14:pctWidth>0</wp14:pctWidth>
-                </wp14:sizeRelH>
-                <wp14:sizeRelV relativeFrom="margin">
-                  <wp14:pctHeight>0</wp14:pctHeight>
-                </wp14:sizeRelV>
-              </wp:anchor>
-            </w:drawing>
-          </mc:Choice>
-          <mc:Fallback>
-            <w:pict>
-              <v:shape w14:anchorId="01C837B1" id="Zone de texte 44" o:spid="_x0000_s1034" type="#_x0000_t202" style="position:absolute;margin-left:145.9pt;margin-top:244.6pt;width:110.25pt;height:24pt;z-index:251672576;visibility:visible;mso-wrap-style:square;mso-width-percent:0;mso-height-percent:0;mso-wrap-distance-left:9pt;mso-wrap-distance-top:0;mso-wrap-distance-right:9pt;mso-wrap-distance-bottom:0;mso-position-horizontal:absolute;mso-position-horizontal-relative:text;mso-position-vertical:absolute;mso-position-vertical-relative:text;mso-width-percent:0;mso-height-percent:0;mso-width-relative:margin;mso-height-relative:margin;v-text-anchor:top" o:gfxdata="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" filled="f" stroked="f" strokeweight=".5pt">
-                <v:textbox>
-                  <w:txbxContent>
-                    <w:p>
-                      <w:r>
-                        <w:t>Charge de travail</w:t>
-                      </w:r>
-                    </w:p>
-                  </w:txbxContent>
-                </v:textbox>
-              </v:shape>
-            </w:pict>
-          </mc:Fallback>
-        </mc:AlternateContent>
-      </w:r>
-      <w:r>
-        <w:t xml:space="preserve">Cette méthode de veille s’explique surtout par la structure de notre projet : </w:t>
-      </w:r>
-      <w:r>
-        <w:rPr>
-          <w:noProof/>
-        </w:rPr>
-        <w:drawing>
-          <wp:inline distT="0" distB="0" distL="0" distR="0" wp14:anchorId="791C9773" wp14:editId="63537982">
-            <wp:extent cx="5486400" cy="3200400"/>
-            <wp:effectExtent l="0" t="19050" r="0" b="19050"/>
-            <wp:docPr id="43" name="Diagramme 43"/>
-            <wp:cNvGraphicFramePr/>
-            <a:graphic xmlns:a="http://schemas.openxmlformats.org/drawingml/2006/main">
-              <a:graphicData uri="http://schemas.openxmlformats.org/drawingml/2006/diagram">
-                <dgm:relIds xmlns:dgm="http://schemas.openxmlformats.org/drawingml/2006/diagram" xmlns:r="http://schemas.openxmlformats.org/officeDocument/2006/relationships" r:dm="rId8" r:lo="rId9" r:qs="rId10" r:cs="rId11"/>
-              </a:graphicData>
-            </a:graphic>
-          </wp:inline>
-        </w:drawing>
-      </w:r>
+        <w:pStyle w:val="Paragraphedeliste"/>
+        <w:ind w:left="1440"/>
+      </w:pPr>
       <w:bookmarkStart w:id="0" w:name="_GoBack"/>
       <w:bookmarkEnd w:id="0"/>
     </w:p>
-    <w:p/>
-    <w:p>
-      <w:r>
-        <w:t>Comme on peut le constater, l’interface nécessite un travail moins important que le Sage qui sera lui-même inférieur à CUDA.</w:t>
-      </w:r>
-    </w:p>
-    <w:p/>
-    <w:p>
-      <w:r>
-        <w:t>Ainsi, le groupe qui travaillera sur l’interface graphique au lancement de la phase de développement rejoindra rapidement celui qui sera sur la problématique Sage. Il faudra donc une rapide montée en compétence pour pouvoir s’intégrer à la partie Sage.</w:t>
-      </w:r>
-    </w:p>
-    <w:p>
-      <w:r>
-        <w:t xml:space="preserve">Une fois la partie Sage terminée, l’effectif passera à plein temps sur la problématique CUDA, qui est l’aspect technique majeur du projet. </w:t>
-      </w:r>
-    </w:p>
-    <w:p>
-      <w:r>
-        <w:t xml:space="preserve">Les documents produits pendant la phase de recherche permettront au reste de l’équipe de gagner du temps </w:t>
-      </w:r>
-      <w:r>
-        <w:t>sur la montée en compétence et de se dispenser de recherches fastidieuses et chronophages qui auront déjà été réalisées par les groupes en amont.</w:t>
-      </w:r>
-    </w:p>
-    <w:p/>
-    <w:p/>
-    <w:p>
-      <w:r>
-        <w:t>Les groupes de veilles seront :</w:t>
-      </w:r>
-    </w:p>
-    <w:p>
-      <w:pPr>
-        <w:pStyle w:val="Paragraphedeliste"/>
-        <w:numPr>
-          <w:ilvl w:val="0"/>
-          <w:numId w:val="13"/>
-        </w:numPr>
-      </w:pPr>
-      <w:r>
-        <w:rPr>
-          <w:b/>
-          <w:u w:val="single"/>
-        </w:rPr>
-        <w:lastRenderedPageBreak/>
-        <w:t>Interface :</w:t>
-      </w:r>
-    </w:p>
-    <w:p>
-      <w:pPr>
-        <w:pStyle w:val="Paragraphedeliste"/>
-        <w:numPr>
-          <w:ilvl w:val="1"/>
-          <w:numId w:val="13"/>
-        </w:numPr>
-      </w:pPr>
-      <w:r>
-        <w:t>Clément Etendard (CE)</w:t>
-      </w:r>
-    </w:p>
-    <w:p>
-      <w:pPr>
-        <w:pStyle w:val="Paragraphedeliste"/>
-        <w:numPr>
-          <w:ilvl w:val="1"/>
-          <w:numId w:val="13"/>
-        </w:numPr>
-      </w:pPr>
-      <w:r>
-        <w:t xml:space="preserve">Ibrahima </w:t>
-      </w:r>
-      <w:proofErr w:type="spellStart"/>
-      <w:r>
-        <w:t>Sory</w:t>
-      </w:r>
-      <w:proofErr w:type="spellEnd"/>
-      <w:r>
-        <w:t xml:space="preserve"> Barry (IS)</w:t>
-      </w:r>
-    </w:p>
-    <w:p>
-      <w:pPr>
-        <w:pStyle w:val="Paragraphedeliste"/>
-        <w:numPr>
-          <w:ilvl w:val="0"/>
-          <w:numId w:val="13"/>
-        </w:numPr>
-      </w:pPr>
-      <w:r>
-        <w:rPr>
-          <w:b/>
-          <w:u w:val="single"/>
-        </w:rPr>
-        <w:t>Sage :</w:t>
-      </w:r>
-    </w:p>
-    <w:p>
-      <w:pPr>
-        <w:pStyle w:val="Paragraphedeliste"/>
-        <w:numPr>
-          <w:ilvl w:val="1"/>
-          <w:numId w:val="13"/>
-        </w:numPr>
-      </w:pPr>
-      <w:r>
-        <w:t xml:space="preserve">Delphine </w:t>
-      </w:r>
-      <w:proofErr w:type="spellStart"/>
-      <w:r>
-        <w:t>Meyrieux</w:t>
-      </w:r>
-      <w:proofErr w:type="spellEnd"/>
-      <w:r>
-        <w:t xml:space="preserve"> (DM)</w:t>
-      </w:r>
-    </w:p>
-    <w:p>
-      <w:pPr>
-        <w:pStyle w:val="Paragraphedeliste"/>
-        <w:numPr>
-          <w:ilvl w:val="1"/>
-          <w:numId w:val="13"/>
-        </w:numPr>
-      </w:pPr>
-      <w:r>
-        <w:t xml:space="preserve">Julien </w:t>
-      </w:r>
-      <w:proofErr w:type="spellStart"/>
-      <w:r>
-        <w:t>Szlamowicz</w:t>
-      </w:r>
-      <w:proofErr w:type="spellEnd"/>
-      <w:r>
-        <w:t xml:space="preserve"> (JS)</w:t>
-      </w:r>
-    </w:p>
-    <w:p>
-      <w:pPr>
-        <w:pStyle w:val="Paragraphedeliste"/>
-        <w:numPr>
-          <w:ilvl w:val="0"/>
-          <w:numId w:val="13"/>
-        </w:numPr>
-      </w:pPr>
-      <w:r>
-        <w:rPr>
-          <w:b/>
-          <w:u w:val="single"/>
-        </w:rPr>
-        <w:t>CUDA :</w:t>
-      </w:r>
-    </w:p>
-    <w:p>
-      <w:pPr>
-        <w:pStyle w:val="Paragraphedeliste"/>
-        <w:numPr>
-          <w:ilvl w:val="1"/>
-          <w:numId w:val="13"/>
-        </w:numPr>
-      </w:pPr>
-      <w:r>
-        <w:t>Tony Coriolle (TC)</w:t>
-      </w:r>
-    </w:p>
-    <w:p>
-      <w:pPr>
-        <w:pStyle w:val="Paragraphedeliste"/>
-        <w:numPr>
-          <w:ilvl w:val="1"/>
-          <w:numId w:val="13"/>
-        </w:numPr>
-      </w:pPr>
-      <w:r>
-        <w:t xml:space="preserve">Timothée </w:t>
-      </w:r>
-      <w:proofErr w:type="spellStart"/>
-      <w:r>
-        <w:t>Guegan</w:t>
-      </w:r>
-      <w:proofErr w:type="spellEnd"/>
-      <w:r>
-        <w:t xml:space="preserve"> (TG)</w:t>
-      </w:r>
-    </w:p>
     <w:sectPr>
-      <w:headerReference w:type="default" r:id="rId13"/>
+      <w:headerReference w:type="default" r:id="rId8"/>
       <w:pgSz w:w="11906" w:h="16838"/>
       <w:pgMar w:top="1417" w:right="1417" w:bottom="1135" w:left="1417" w:header="283" w:footer="708" w:gutter="0"/>
       <w:cols w:space="708"/>
@@ -35235,2437 +34787,6 @@
 </w:styles>
 </file>
 
-<file path=word/diagrams/colors1.xml><?xml version="1.0" encoding="utf-8"?>
-<dgm:colorsDef xmlns:dgm="http://schemas.openxmlformats.org/drawingml/2006/diagram" xmlns:a="http://schemas.openxmlformats.org/drawingml/2006/main" uniqueId="urn:microsoft.com/office/officeart/2005/8/colors/accent1_2">
-  <dgm:title val=""/>
-  <dgm:desc val=""/>
-  <dgm:catLst>
-    <dgm:cat type="accent1" pri="11200"/>
-  </dgm:catLst>
-  <dgm:styleLbl name="node0">
-    <dgm:fillClrLst meth="repeat">
-      <a:schemeClr val="accent1"/>
-    </dgm:fillClrLst>
-    <dgm:linClrLst meth="repeat">
-      <a:schemeClr val="lt1"/>
-    </dgm:linClrLst>
-    <dgm:effectClrLst/>
-    <dgm:txLinClrLst/>
-    <dgm:txFillClrLst/>
-    <dgm:txEffectClrLst/>
-  </dgm:styleLbl>
-  <dgm:styleLbl name="alignNode1">
-    <dgm:fillClrLst meth="repeat">
-      <a:schemeClr val="accent1"/>
-    </dgm:fillClrLst>
-    <dgm:linClrLst meth="repeat">
-      <a:schemeClr val="accent1"/>
-    </dgm:linClrLst>
-    <dgm:effectClrLst/>
-    <dgm:txLinClrLst/>
-    <dgm:txFillClrLst/>
-    <dgm:txEffectClrLst/>
-  </dgm:styleLbl>
-  <dgm:styleLbl name="node1">
-    <dgm:fillClrLst meth="repeat">
-      <a:schemeClr val="accent1"/>
-    </dgm:fillClrLst>
-    <dgm:linClrLst meth="repeat">
-      <a:schemeClr val="lt1"/>
-    </dgm:linClrLst>
-    <dgm:effectClrLst/>
-    <dgm:txLinClrLst/>
-    <dgm:txFillClrLst/>
-    <dgm:txEffectClrLst/>
-  </dgm:styleLbl>
-  <dgm:styleLbl name="lnNode1">
-    <dgm:fillClrLst meth="repeat">
-      <a:schemeClr val="accent1"/>
-    </dgm:fillClrLst>
-    <dgm:linClrLst meth="repeat">
-      <a:schemeClr val="lt1"/>
-    </dgm:linClrLst>
-    <dgm:effectClrLst/>
-    <dgm:txLinClrLst/>
-    <dgm:txFillClrLst/>
-    <dgm:txEffectClrLst/>
-  </dgm:styleLbl>
-  <dgm:styleLbl name="vennNode1">
-    <dgm:fillClrLst meth="repeat">
-      <a:schemeClr val="accent1">
-        <a:alpha val="50000"/>
-      </a:schemeClr>
-    </dgm:fillClrLst>
-    <dgm:linClrLst meth="repeat">
-      <a:schemeClr val="lt1"/>
-    </dgm:linClrLst>
-    <dgm:effectClrLst/>
-    <dgm:txLinClrLst/>
-    <dgm:txFillClrLst/>
-    <dgm:txEffectClrLst/>
-  </dgm:styleLbl>
-  <dgm:styleLbl name="node2">
-    <dgm:fillClrLst meth="repeat">
-      <a:schemeClr val="accent1"/>
-    </dgm:fillClrLst>
-    <dgm:linClrLst meth="repeat">
-      <a:schemeClr val="lt1"/>
-    </dgm:linClrLst>
-    <dgm:effectClrLst/>
-    <dgm:txLinClrLst/>
-    <dgm:txFillClrLst/>
-    <dgm:txEffectClrLst/>
-  </dgm:styleLbl>
-  <dgm:styleLbl name="node3">
-    <dgm:fillClrLst meth="repeat">
-      <a:schemeClr val="accent1"/>
-    </dgm:fillClrLst>
-    <dgm:linClrLst meth="repeat">
-      <a:schemeClr val="lt1"/>
-    </dgm:linClrLst>
-    <dgm:effectClrLst/>
-    <dgm:txLinClrLst/>
-    <dgm:txFillClrLst/>
-    <dgm:txEffectClrLst/>
-  </dgm:styleLbl>
-  <dgm:styleLbl name="node4">
-    <dgm:fillClrLst meth="repeat">
-      <a:schemeClr val="accent1"/>
-    </dgm:fillClrLst>
-    <dgm:linClrLst meth="repeat">
-      <a:schemeClr val="lt1"/>
-    </dgm:linClrLst>
-    <dgm:effectClrLst/>
-    <dgm:txLinClrLst/>
-    <dgm:txFillClrLst/>
-    <dgm:txEffectClrLst/>
-  </dgm:styleLbl>
-  <dgm:styleLbl name="fgImgPlace1">
-    <dgm:fillClrLst meth="repeat">
-      <a:schemeClr val="accent1">
-        <a:tint val="50000"/>
-      </a:schemeClr>
-    </dgm:fillClrLst>
-    <dgm:linClrLst meth="repeat">
-      <a:schemeClr val="lt1"/>
-    </dgm:linClrLst>
-    <dgm:effectClrLst/>
-    <dgm:txLinClrLst/>
-    <dgm:txFillClrLst meth="repeat">
-      <a:schemeClr val="lt1"/>
-    </dgm:txFillClrLst>
-    <dgm:txEffectClrLst/>
-  </dgm:styleLbl>
-  <dgm:styleLbl name="alignImgPlace1">
-    <dgm:fillClrLst meth="repeat">
-      <a:schemeClr val="accent1">
-        <a:tint val="50000"/>
-      </a:schemeClr>
-    </dgm:fillClrLst>
-    <dgm:linClrLst meth="repeat">
-      <a:schemeClr val="lt1"/>
-    </dgm:linClrLst>
-    <dgm:effectClrLst/>
-    <dgm:txLinClrLst/>
-    <dgm:txFillClrLst meth="repeat">
-      <a:schemeClr val="lt1"/>
-    </dgm:txFillClrLst>
-    <dgm:txEffectClrLst/>
-  </dgm:styleLbl>
-  <dgm:styleLbl name="bgImgPlace1">
-    <dgm:fillClrLst meth="repeat">
-      <a:schemeClr val="accent1">
-        <a:tint val="50000"/>
-      </a:schemeClr>
-    </dgm:fillClrLst>
-    <dgm:linClrLst meth="repeat">
-      <a:schemeClr val="lt1"/>
-    </dgm:linClrLst>
-    <dgm:effectClrLst/>
-    <dgm:txLinClrLst/>
-    <dgm:txFillClrLst meth="repeat">
-      <a:schemeClr val="lt1"/>
-    </dgm:txFillClrLst>
-    <dgm:txEffectClrLst/>
-  </dgm:styleLbl>
-  <dgm:styleLbl name="sibTrans2D1">
-    <dgm:fillClrLst meth="repeat">
-      <a:schemeClr val="accent1">
-        <a:tint val="60000"/>
-      </a:schemeClr>
-    </dgm:fillClrLst>
-    <dgm:linClrLst meth="repeat">
-      <a:schemeClr val="accent1">
-        <a:tint val="60000"/>
-      </a:schemeClr>
-    </dgm:linClrLst>
-    <dgm:effectClrLst/>
-    <dgm:txLinClrLst/>
-    <dgm:txFillClrLst/>
-    <dgm:txEffectClrLst/>
-  </dgm:styleLbl>
-  <dgm:styleLbl name="fgSibTrans2D1">
-    <dgm:fillClrLst meth="repeat">
-      <a:schemeClr val="accent1">
-        <a:tint val="60000"/>
-      </a:schemeClr>
-    </dgm:fillClrLst>
-    <dgm:linClrLst meth="repeat">
-      <a:schemeClr val="accent1">
-        <a:tint val="60000"/>
-      </a:schemeClr>
-    </dgm:linClrLst>
-    <dgm:effectClrLst/>
-    <dgm:txLinClrLst/>
-    <dgm:txFillClrLst/>
-    <dgm:txEffectClrLst/>
-  </dgm:styleLbl>
-  <dgm:styleLbl name="bgSibTrans2D1">
-    <dgm:fillClrLst meth="repeat">
-      <a:schemeClr val="accent1">
-        <a:tint val="60000"/>
-      </a:schemeClr>
-    </dgm:fillClrLst>
-    <dgm:linClrLst meth="repeat">
-      <a:schemeClr val="accent1">
-        <a:tint val="60000"/>
-      </a:schemeClr>
-    </dgm:linClrLst>
-    <dgm:effectClrLst/>
-    <dgm:txLinClrLst/>
-    <dgm:txFillClrLst/>
-    <dgm:txEffectClrLst/>
-  </dgm:styleLbl>
-  <dgm:styleLbl name="sibTrans1D1">
-    <dgm:fillClrLst meth="repeat">
-      <a:schemeClr val="accent1"/>
-    </dgm:fillClrLst>
-    <dgm:linClrLst meth="repeat">
-      <a:schemeClr val="accent1"/>
-    </dgm:linClrLst>
-    <dgm:effectClrLst/>
-    <dgm:txLinClrLst/>
-    <dgm:txFillClrLst meth="repeat">
-      <a:schemeClr val="tx1"/>
-    </dgm:txFillClrLst>
-    <dgm:txEffectClrLst/>
-  </dgm:styleLbl>
-  <dgm:styleLbl name="callout">
-    <dgm:fillClrLst meth="repeat">
-      <a:schemeClr val="accent1"/>
-    </dgm:fillClrLst>
-    <dgm:linClrLst meth="repeat">
-      <a:schemeClr val="accent1">
-        <a:tint val="50000"/>
-      </a:schemeClr>
-    </dgm:linClrLst>
-    <dgm:effectClrLst/>
-    <dgm:txLinClrLst/>
-    <dgm:txFillClrLst meth="repeat">
-      <a:schemeClr val="tx1"/>
-    </dgm:txFillClrLst>
-    <dgm:txEffectClrLst/>
-  </dgm:styleLbl>
-  <dgm:styleLbl name="asst0">
-    <dgm:fillClrLst meth="repeat">
-      <a:schemeClr val="accent1"/>
-    </dgm:fillClrLst>
-    <dgm:linClrLst meth="repeat">
-      <a:schemeClr val="lt1"/>
-    </dgm:linClrLst>
-    <dgm:effectClrLst/>
-    <dgm:txLinClrLst/>
-    <dgm:txFillClrLst/>
-    <dgm:txEffectClrLst/>
-  </dgm:styleLbl>
-  <dgm:styleLbl name="asst1">
-    <dgm:fillClrLst meth="repeat">
-      <a:schemeClr val="accent1"/>
-    </dgm:fillClrLst>
-    <dgm:linClrLst meth="repeat">
-      <a:schemeClr val="lt1"/>
-    </dgm:linClrLst>
-    <dgm:effectClrLst/>
-    <dgm:txLinClrLst/>
-    <dgm:txFillClrLst/>
-    <dgm:txEffectClrLst/>
-  </dgm:styleLbl>
-  <dgm:styleLbl name="asst2">
-    <dgm:fillClrLst meth="repeat">
-      <a:schemeClr val="accent1"/>
-    </dgm:fillClrLst>
-    <dgm:linClrLst meth="repeat">
-      <a:schemeClr val="lt1"/>
-    </dgm:linClrLst>
-    <dgm:effectClrLst/>
-    <dgm:txLinClrLst/>
-    <dgm:txFillClrLst/>
-    <dgm:txEffectClrLst/>
-  </dgm:styleLbl>
-  <dgm:styleLbl name="asst3">
-    <dgm:fillClrLst meth="repeat">
-      <a:schemeClr val="accent1"/>
-    </dgm:fillClrLst>
-    <dgm:linClrLst meth="repeat">
-      <a:schemeClr val="lt1"/>
-    </dgm:linClrLst>
-    <dgm:effectClrLst/>
-    <dgm:txLinClrLst/>
-    <dgm:txFillClrLst/>
-    <dgm:txEffectClrLst/>
-  </dgm:styleLbl>
-  <dgm:styleLbl name="asst4">
-    <dgm:fillClrLst meth="repeat">
-      <a:schemeClr val="accent1"/>
-    </dgm:fillClrLst>
-    <dgm:linClrLst meth="repeat">
-      <a:schemeClr val="lt1"/>
-    </dgm:linClrLst>
-    <dgm:effectClrLst/>
-    <dgm:txLinClrLst/>
-    <dgm:txFillClrLst/>
-    <dgm:txEffectClrLst/>
-  </dgm:styleLbl>
-  <dgm:styleLbl name="parChTrans2D1">
-    <dgm:fillClrLst meth="repeat">
-      <a:schemeClr val="accent1">
-        <a:tint val="60000"/>
-      </a:schemeClr>
-    </dgm:fillClrLst>
-    <dgm:linClrLst meth="repeat">
-      <a:schemeClr val="accent1">
-        <a:tint val="60000"/>
-      </a:schemeClr>
-    </dgm:linClrLst>
-    <dgm:effectClrLst/>
-    <dgm:txLinClrLst/>
-    <dgm:txFillClrLst meth="repeat">
-      <a:schemeClr val="lt1"/>
-    </dgm:txFillClrLst>
-    <dgm:txEffectClrLst/>
-  </dgm:styleLbl>
-  <dgm:styleLbl name="parChTrans2D2">
-    <dgm:fillClrLst meth="repeat">
-      <a:schemeClr val="accent1"/>
-    </dgm:fillClrLst>
-    <dgm:linClrLst meth="repeat">
-      <a:schemeClr val="accent1"/>
-    </dgm:linClrLst>
-    <dgm:effectClrLst/>
-    <dgm:txLinClrLst/>
-    <dgm:txFillClrLst meth="repeat">
-      <a:schemeClr val="lt1"/>
-    </dgm:txFillClrLst>
-    <dgm:txEffectClrLst/>
-  </dgm:styleLbl>
-  <dgm:styleLbl name="parChTrans2D3">
-    <dgm:fillClrLst meth="repeat">
-      <a:schemeClr val="accent1"/>
-    </dgm:fillClrLst>
-    <dgm:linClrLst meth="repeat">
-      <a:schemeClr val="accent1"/>
-    </dgm:linClrLst>
-    <dgm:effectClrLst/>
-    <dgm:txLinClrLst/>
-    <dgm:txFillClrLst meth="repeat">
-      <a:schemeClr val="lt1"/>
-    </dgm:txFillClrLst>
-    <dgm:txEffectClrLst/>
-  </dgm:styleLbl>
-  <dgm:styleLbl name="parChTrans2D4">
-    <dgm:fillClrLst meth="repeat">
-      <a:schemeClr val="accent1"/>
-    </dgm:fillClrLst>
-    <dgm:linClrLst meth="repeat">
-      <a:schemeClr val="accent1"/>
-    </dgm:linClrLst>
-    <dgm:effectClrLst/>
-    <dgm:txLinClrLst/>
-    <dgm:txFillClrLst meth="repeat">
-      <a:schemeClr val="lt1"/>
-    </dgm:txFillClrLst>
-    <dgm:txEffectClrLst/>
-  </dgm:styleLbl>
-  <dgm:styleLbl name="parChTrans1D1">
-    <dgm:fillClrLst meth="repeat">
-      <a:schemeClr val="accent1"/>
-    </dgm:fillClrLst>
-    <dgm:linClrLst meth="repeat">
-      <a:schemeClr val="accent1">
-        <a:shade val="60000"/>
-      </a:schemeClr>
-    </dgm:linClrLst>
-    <dgm:effectClrLst/>
-    <dgm:txLinClrLst/>
-    <dgm:txFillClrLst meth="repeat">
-      <a:schemeClr val="tx1"/>
-    </dgm:txFillClrLst>
-    <dgm:txEffectClrLst/>
-  </dgm:styleLbl>
-  <dgm:styleLbl name="parChTrans1D2">
-    <dgm:fillClrLst meth="repeat">
-      <a:schemeClr val="accent1"/>
-    </dgm:fillClrLst>
-    <dgm:linClrLst meth="repeat">
-      <a:schemeClr val="accent1">
-        <a:shade val="60000"/>
-      </a:schemeClr>
-    </dgm:linClrLst>
-    <dgm:effectClrLst/>
-    <dgm:txLinClrLst/>
-    <dgm:txFillClrLst meth="repeat">
-      <a:schemeClr val="tx1"/>
-    </dgm:txFillClrLst>
-    <dgm:txEffectClrLst/>
-  </dgm:styleLbl>
-  <dgm:styleLbl name="parChTrans1D3">
-    <dgm:fillClrLst meth="repeat">
-      <a:schemeClr val="accent1"/>
-    </dgm:fillClrLst>
-    <dgm:linClrLst meth="repeat">
-      <a:schemeClr val="accent1">
-        <a:shade val="80000"/>
-      </a:schemeClr>
-    </dgm:linClrLst>
-    <dgm:effectClrLst/>
-    <dgm:txLinClrLst/>
-    <dgm:txFillClrLst meth="repeat">
-      <a:schemeClr val="tx1"/>
-    </dgm:txFillClrLst>
-    <dgm:txEffectClrLst/>
-  </dgm:styleLbl>
-  <dgm:styleLbl name="parChTrans1D4">
-    <dgm:fillClrLst meth="repeat">
-      <a:schemeClr val="accent1"/>
-    </dgm:fillClrLst>
-    <dgm:linClrLst meth="repeat">
-      <a:schemeClr val="accent1">
-        <a:shade val="80000"/>
-      </a:schemeClr>
-    </dgm:linClrLst>
-    <dgm:effectClrLst/>
-    <dgm:txLinClrLst/>
-    <dgm:txFillClrLst meth="repeat">
-      <a:schemeClr val="tx1"/>
-    </dgm:txFillClrLst>
-    <dgm:txEffectClrLst/>
-  </dgm:styleLbl>
-  <dgm:styleLbl name="fgAcc1">
-    <dgm:fillClrLst meth="repeat">
-      <a:schemeClr val="lt1">
-        <a:alpha val="90000"/>
-      </a:schemeClr>
-    </dgm:fillClrLst>
-    <dgm:linClrLst meth="repeat">
-      <a:schemeClr val="accent1"/>
-    </dgm:linClrLst>
-    <dgm:effectClrLst/>
-    <dgm:txLinClrLst/>
-    <dgm:txFillClrLst meth="repeat">
-      <a:schemeClr val="dk1"/>
-    </dgm:txFillClrLst>
-    <dgm:txEffectClrLst/>
-  </dgm:styleLbl>
-  <dgm:styleLbl name="conFgAcc1">
-    <dgm:fillClrLst meth="repeat">
-      <a:schemeClr val="lt1">
-        <a:alpha val="90000"/>
-      </a:schemeClr>
-    </dgm:fillClrLst>
-    <dgm:linClrLst meth="repeat">
-      <a:schemeClr val="accent1"/>
-    </dgm:linClrLst>
-    <dgm:effectClrLst/>
-    <dgm:txLinClrLst/>
-    <dgm:txFillClrLst meth="repeat">
-      <a:schemeClr val="dk1"/>
-    </dgm:txFillClrLst>
-    <dgm:txEffectClrLst/>
-  </dgm:styleLbl>
-  <dgm:styleLbl name="alignAcc1">
-    <dgm:fillClrLst meth="repeat">
-      <a:schemeClr val="lt1">
-        <a:alpha val="90000"/>
-      </a:schemeClr>
-    </dgm:fillClrLst>
-    <dgm:linClrLst meth="repeat">
-      <a:schemeClr val="accent1"/>
-    </dgm:linClrLst>
-    <dgm:effectClrLst/>
-    <dgm:txLinClrLst/>
-    <dgm:txFillClrLst meth="repeat">
-      <a:schemeClr val="dk1"/>
-    </dgm:txFillClrLst>
-    <dgm:txEffectClrLst/>
-  </dgm:styleLbl>
-  <dgm:styleLbl name="trAlignAcc1">
-    <dgm:fillClrLst meth="repeat">
-      <a:schemeClr val="lt1">
-        <a:alpha val="40000"/>
-      </a:schemeClr>
-    </dgm:fillClrLst>
-    <dgm:linClrLst meth="repeat">
-      <a:schemeClr val="accent1"/>
-    </dgm:linClrLst>
-    <dgm:effectClrLst/>
-    <dgm:txLinClrLst/>
-    <dgm:txFillClrLst meth="repeat">
-      <a:schemeClr val="dk1"/>
-    </dgm:txFillClrLst>
-    <dgm:txEffectClrLst/>
-  </dgm:styleLbl>
-  <dgm:styleLbl name="bgAcc1">
-    <dgm:fillClrLst meth="repeat">
-      <a:schemeClr val="lt1">
-        <a:alpha val="90000"/>
-      </a:schemeClr>
-    </dgm:fillClrLst>
-    <dgm:linClrLst meth="repeat">
-      <a:schemeClr val="accent1"/>
-    </dgm:linClrLst>
-    <dgm:effectClrLst/>
-    <dgm:txLinClrLst/>
-    <dgm:txFillClrLst meth="repeat">
-      <a:schemeClr val="dk1"/>
-    </dgm:txFillClrLst>
-    <dgm:txEffectClrLst/>
-  </dgm:styleLbl>
-  <dgm:styleLbl name="solidFgAcc1">
-    <dgm:fillClrLst meth="repeat">
-      <a:schemeClr val="lt1"/>
-    </dgm:fillClrLst>
-    <dgm:linClrLst meth="repeat">
-      <a:schemeClr val="accent1"/>
-    </dgm:linClrLst>
-    <dgm:effectClrLst/>
-    <dgm:txLinClrLst/>
-    <dgm:txFillClrLst meth="repeat">
-      <a:schemeClr val="dk1"/>
-    </dgm:txFillClrLst>
-    <dgm:txEffectClrLst/>
-  </dgm:styleLbl>
-  <dgm:styleLbl name="solidAlignAcc1">
-    <dgm:fillClrLst meth="repeat">
-      <a:schemeClr val="lt1"/>
-    </dgm:fillClrLst>
-    <dgm:linClrLst meth="repeat">
-      <a:schemeClr val="accent1"/>
-    </dgm:linClrLst>
-    <dgm:effectClrLst/>
-    <dgm:txLinClrLst/>
-    <dgm:txFillClrLst meth="repeat">
-      <a:schemeClr val="dk1"/>
-    </dgm:txFillClrLst>
-    <dgm:txEffectClrLst/>
-  </dgm:styleLbl>
-  <dgm:styleLbl name="solidBgAcc1">
-    <dgm:fillClrLst meth="repeat">
-      <a:schemeClr val="lt1"/>
-    </dgm:fillClrLst>
-    <dgm:linClrLst meth="repeat">
-      <a:schemeClr val="accent1"/>
-    </dgm:linClrLst>
-    <dgm:effectClrLst/>
-    <dgm:txLinClrLst/>
-    <dgm:txFillClrLst meth="repeat">
-      <a:schemeClr val="dk1"/>
-    </dgm:txFillClrLst>
-    <dgm:txEffectClrLst/>
-  </dgm:styleLbl>
-  <dgm:styleLbl name="fgAccFollowNode1">
-    <dgm:fillClrLst meth="repeat">
-      <a:schemeClr val="accent1">
-        <a:alpha val="90000"/>
-        <a:tint val="40000"/>
-      </a:schemeClr>
-    </dgm:fillClrLst>
-    <dgm:linClrLst meth="repeat">
-      <a:schemeClr val="accent1">
-        <a:alpha val="90000"/>
-        <a:tint val="40000"/>
-      </a:schemeClr>
-    </dgm:linClrLst>
-    <dgm:effectClrLst/>
-    <dgm:txLinClrLst/>
-    <dgm:txFillClrLst meth="repeat">
-      <a:schemeClr val="dk1"/>
-    </dgm:txFillClrLst>
-    <dgm:txEffectClrLst/>
-  </dgm:styleLbl>
-  <dgm:styleLbl name="alignAccFollowNode1">
-    <dgm:fillClrLst meth="repeat">
-      <a:schemeClr val="accent1">
-        <a:alpha val="90000"/>
-        <a:tint val="40000"/>
-      </a:schemeClr>
-    </dgm:fillClrLst>
-    <dgm:linClrLst meth="repeat">
-      <a:schemeClr val="accent1">
-        <a:alpha val="90000"/>
-        <a:tint val="40000"/>
-      </a:schemeClr>
-    </dgm:linClrLst>
-    <dgm:effectClrLst/>
-    <dgm:txLinClrLst/>
-    <dgm:txFillClrLst meth="repeat">
-      <a:schemeClr val="dk1"/>
-    </dgm:txFillClrLst>
-    <dgm:txEffectClrLst/>
-  </dgm:styleLbl>
-  <dgm:styleLbl name="bgAccFollowNode1">
-    <dgm:fillClrLst meth="repeat">
-      <a:schemeClr val="accent1">
-        <a:alpha val="90000"/>
-        <a:tint val="40000"/>
-      </a:schemeClr>
-    </dgm:fillClrLst>
-    <dgm:linClrLst meth="repeat">
-      <a:schemeClr val="accent1">
-        <a:alpha val="90000"/>
-        <a:tint val="40000"/>
-      </a:schemeClr>
-    </dgm:linClrLst>
-    <dgm:effectClrLst/>
-    <dgm:txLinClrLst/>
-    <dgm:txFillClrLst meth="repeat">
-      <a:schemeClr val="dk1"/>
-    </dgm:txFillClrLst>
-    <dgm:txEffectClrLst/>
-  </dgm:styleLbl>
-  <dgm:styleLbl name="fgAcc0">
-    <dgm:fillClrLst meth="repeat">
-      <a:schemeClr val="lt1">
-        <a:alpha val="90000"/>
-      </a:schemeClr>
-    </dgm:fillClrLst>
-    <dgm:linClrLst meth="repeat">
-      <a:schemeClr val="accent1"/>
-    </dgm:linClrLst>
-    <dgm:effectClrLst/>
-    <dgm:txLinClrLst/>
-    <dgm:txFillClrLst meth="repeat">
-      <a:schemeClr val="dk1"/>
-    </dgm:txFillClrLst>
-    <dgm:txEffectClrLst/>
-  </dgm:styleLbl>
-  <dgm:styleLbl name="fgAcc2">
-    <dgm:fillClrLst meth="repeat">
-      <a:schemeClr val="lt1">
-        <a:alpha val="90000"/>
-      </a:schemeClr>
-    </dgm:fillClrLst>
-    <dgm:linClrLst meth="repeat">
-      <a:schemeClr val="accent1"/>
-    </dgm:linClrLst>
-    <dgm:effectClrLst/>
-    <dgm:txLinClrLst/>
-    <dgm:txFillClrLst meth="repeat">
-      <a:schemeClr val="dk1"/>
-    </dgm:txFillClrLst>
-    <dgm:txEffectClrLst/>
-  </dgm:styleLbl>
-  <dgm:styleLbl name="fgAcc3">
-    <dgm:fillClrLst meth="repeat">
-      <a:schemeClr val="lt1">
-        <a:alpha val="90000"/>
-      </a:schemeClr>
-    </dgm:fillClrLst>
-    <dgm:linClrLst meth="repeat">
-      <a:schemeClr val="accent1"/>
-    </dgm:linClrLst>
-    <dgm:effectClrLst/>
-    <dgm:txLinClrLst/>
-    <dgm:txFillClrLst meth="repeat">
-      <a:schemeClr val="dk1"/>
-    </dgm:txFillClrLst>
-    <dgm:txEffectClrLst/>
-  </dgm:styleLbl>
-  <dgm:styleLbl name="fgAcc4">
-    <dgm:fillClrLst meth="repeat">
-      <a:schemeClr val="lt1">
-        <a:alpha val="90000"/>
-      </a:schemeClr>
-    </dgm:fillClrLst>
-    <dgm:linClrLst meth="repeat">
-      <a:schemeClr val="accent1"/>
-    </dgm:linClrLst>
-    <dgm:effectClrLst/>
-    <dgm:txLinClrLst/>
-    <dgm:txFillClrLst meth="repeat">
-      <a:schemeClr val="dk1"/>
-    </dgm:txFillClrLst>
-    <dgm:txEffectClrLst/>
-  </dgm:styleLbl>
-  <dgm:styleLbl name="bgShp">
-    <dgm:fillClrLst meth="repeat">
-      <a:schemeClr val="accent1">
-        <a:tint val="40000"/>
-      </a:schemeClr>
-    </dgm:fillClrLst>
-    <dgm:linClrLst meth="repeat">
-      <a:schemeClr val="accent1"/>
-    </dgm:linClrLst>
-    <dgm:effectClrLst/>
-    <dgm:txLinClrLst/>
-    <dgm:txFillClrLst meth="repeat">
-      <a:schemeClr val="dk1"/>
-    </dgm:txFillClrLst>
-    <dgm:txEffectClrLst/>
-  </dgm:styleLbl>
-  <dgm:styleLbl name="dkBgShp">
-    <dgm:fillClrLst meth="repeat">
-      <a:schemeClr val="accent1">
-        <a:shade val="80000"/>
-      </a:schemeClr>
-    </dgm:fillClrLst>
-    <dgm:linClrLst meth="repeat">
-      <a:schemeClr val="accent1"/>
-    </dgm:linClrLst>
-    <dgm:effectClrLst/>
-    <dgm:txLinClrLst/>
-    <dgm:txFillClrLst meth="repeat">
-      <a:schemeClr val="lt1"/>
-    </dgm:txFillClrLst>
-    <dgm:txEffectClrLst/>
-  </dgm:styleLbl>
-  <dgm:styleLbl name="trBgShp">
-    <dgm:fillClrLst meth="repeat">
-      <a:schemeClr val="accent1">
-        <a:tint val="50000"/>
-        <a:alpha val="40000"/>
-      </a:schemeClr>
-    </dgm:fillClrLst>
-    <dgm:linClrLst meth="repeat">
-      <a:schemeClr val="accent1"/>
-    </dgm:linClrLst>
-    <dgm:effectClrLst/>
-    <dgm:txLinClrLst/>
-    <dgm:txFillClrLst meth="repeat">
-      <a:schemeClr val="lt1"/>
-    </dgm:txFillClrLst>
-    <dgm:txEffectClrLst/>
-  </dgm:styleLbl>
-  <dgm:styleLbl name="fgShp">
-    <dgm:fillClrLst meth="repeat">
-      <a:schemeClr val="accent1">
-        <a:tint val="60000"/>
-      </a:schemeClr>
-    </dgm:fillClrLst>
-    <dgm:linClrLst meth="repeat">
-      <a:schemeClr val="lt1"/>
-    </dgm:linClrLst>
-    <dgm:effectClrLst/>
-    <dgm:txLinClrLst/>
-    <dgm:txFillClrLst meth="repeat">
-      <a:schemeClr val="dk1"/>
-    </dgm:txFillClrLst>
-    <dgm:txEffectClrLst/>
-  </dgm:styleLbl>
-  <dgm:styleLbl name="revTx">
-    <dgm:fillClrLst meth="repeat">
-      <a:schemeClr val="lt1">
-        <a:alpha val="0"/>
-      </a:schemeClr>
-    </dgm:fillClrLst>
-    <dgm:linClrLst meth="repeat">
-      <a:schemeClr val="dk1">
-        <a:alpha val="0"/>
-      </a:schemeClr>
-    </dgm:linClrLst>
-    <dgm:effectClrLst/>
-    <dgm:txLinClrLst/>
-    <dgm:txFillClrLst meth="repeat">
-      <a:schemeClr val="tx1"/>
-    </dgm:txFillClrLst>
-    <dgm:txEffectClrLst/>
-  </dgm:styleLbl>
-</dgm:colorsDef>
-</file>
-
-<file path=word/diagrams/data1.xml><?xml version="1.0" encoding="utf-8"?>
-<dgm:dataModel xmlns:dgm="http://schemas.openxmlformats.org/drawingml/2006/diagram" xmlns:a="http://schemas.openxmlformats.org/drawingml/2006/main">
-  <dgm:ptLst>
-    <dgm:pt modelId="{8612B43D-4BE1-4CC5-89A8-A5A8CF49F3D7}" type="doc">
-      <dgm:prSet loTypeId="urn:microsoft.com/office/officeart/2005/8/layout/pyramid2" loCatId="list" qsTypeId="urn:microsoft.com/office/officeart/2005/8/quickstyle/simple1" qsCatId="simple" csTypeId="urn:microsoft.com/office/officeart/2005/8/colors/accent1_2" csCatId="accent1" phldr="1"/>
-      <dgm:spPr/>
-      <dgm:t>
-        <a:bodyPr/>
-        <a:lstStyle/>
-        <a:p>
-          <a:endParaRPr lang="fr-FR"/>
-        </a:p>
-      </dgm:t>
-    </dgm:pt>
-    <dgm:pt modelId="{9B02E426-2845-48C0-8C66-6FDC1521D9C3}">
-      <dgm:prSet phldrT="[Texte]" custT="1"/>
-      <dgm:spPr/>
-      <dgm:t>
-        <a:bodyPr/>
-        <a:lstStyle/>
-        <a:p>
-          <a:r>
-            <a:rPr lang="fr-FR" sz="2500"/>
-            <a:t>Interface</a:t>
-          </a:r>
-        </a:p>
-      </dgm:t>
-    </dgm:pt>
-    <dgm:pt modelId="{521BE32F-6514-4268-83B7-013145886DEC}" type="parTrans" cxnId="{1AEA8FAC-308A-4EF9-AC20-BE088FAC14E1}">
-      <dgm:prSet/>
-      <dgm:spPr/>
-      <dgm:t>
-        <a:bodyPr/>
-        <a:lstStyle/>
-        <a:p>
-          <a:endParaRPr lang="fr-FR"/>
-        </a:p>
-      </dgm:t>
-    </dgm:pt>
-    <dgm:pt modelId="{3B93102E-4197-4348-B448-8895E4E9FBDE}" type="sibTrans" cxnId="{1AEA8FAC-308A-4EF9-AC20-BE088FAC14E1}">
-      <dgm:prSet/>
-      <dgm:spPr/>
-      <dgm:t>
-        <a:bodyPr/>
-        <a:lstStyle/>
-        <a:p>
-          <a:endParaRPr lang="fr-FR"/>
-        </a:p>
-      </dgm:t>
-    </dgm:pt>
-    <dgm:pt modelId="{AD725FB8-5AAF-4C12-9617-3BE38E6954FA}">
-      <dgm:prSet phldrT="[Texte]" custT="1"/>
-      <dgm:spPr/>
-      <dgm:t>
-        <a:bodyPr/>
-        <a:lstStyle/>
-        <a:p>
-          <a:r>
-            <a:rPr lang="fr-FR" sz="2500"/>
-            <a:t>Sage</a:t>
-          </a:r>
-        </a:p>
-      </dgm:t>
-    </dgm:pt>
-    <dgm:pt modelId="{E8A8DE54-C3B8-4645-A1A0-DA533E50F04A}" type="parTrans" cxnId="{7809A79B-20BE-4ED2-AB21-7C5A7EE6E4E3}">
-      <dgm:prSet/>
-      <dgm:spPr/>
-      <dgm:t>
-        <a:bodyPr/>
-        <a:lstStyle/>
-        <a:p>
-          <a:endParaRPr lang="fr-FR"/>
-        </a:p>
-      </dgm:t>
-    </dgm:pt>
-    <dgm:pt modelId="{E2E16AB3-5101-498E-96DE-7A81E1595E56}" type="sibTrans" cxnId="{7809A79B-20BE-4ED2-AB21-7C5A7EE6E4E3}">
-      <dgm:prSet/>
-      <dgm:spPr/>
-      <dgm:t>
-        <a:bodyPr/>
-        <a:lstStyle/>
-        <a:p>
-          <a:endParaRPr lang="fr-FR"/>
-        </a:p>
-      </dgm:t>
-    </dgm:pt>
-    <dgm:pt modelId="{BA2B2C4A-3233-4309-9DAA-D8FC21045D45}">
-      <dgm:prSet phldrT="[Texte]" custT="1"/>
-      <dgm:spPr/>
-      <dgm:t>
-        <a:bodyPr/>
-        <a:lstStyle/>
-        <a:p>
-          <a:r>
-            <a:rPr lang="fr-FR" sz="2500"/>
-            <a:t>CUDA</a:t>
-          </a:r>
-        </a:p>
-      </dgm:t>
-    </dgm:pt>
-    <dgm:pt modelId="{1E53C44D-272F-4F57-B4CF-A042BF7D7334}" type="parTrans" cxnId="{8F11AB5F-6D09-4EA1-B2EA-4A0AA958C8DB}">
-      <dgm:prSet/>
-      <dgm:spPr/>
-      <dgm:t>
-        <a:bodyPr/>
-        <a:lstStyle/>
-        <a:p>
-          <a:endParaRPr lang="fr-FR"/>
-        </a:p>
-      </dgm:t>
-    </dgm:pt>
-    <dgm:pt modelId="{51997EF6-4C60-4C49-8BF5-C7EFD0B3B19E}" type="sibTrans" cxnId="{8F11AB5F-6D09-4EA1-B2EA-4A0AA958C8DB}">
-      <dgm:prSet/>
-      <dgm:spPr/>
-      <dgm:t>
-        <a:bodyPr/>
-        <a:lstStyle/>
-        <a:p>
-          <a:endParaRPr lang="fr-FR"/>
-        </a:p>
-      </dgm:t>
-    </dgm:pt>
-    <dgm:pt modelId="{D2E61E78-A40C-40CA-AEE2-F013F4DF7811}" type="pres">
-      <dgm:prSet presAssocID="{8612B43D-4BE1-4CC5-89A8-A5A8CF49F3D7}" presName="compositeShape" presStyleCnt="0">
-        <dgm:presLayoutVars>
-          <dgm:dir/>
-          <dgm:resizeHandles/>
-        </dgm:presLayoutVars>
-      </dgm:prSet>
-      <dgm:spPr/>
-      <dgm:t>
-        <a:bodyPr/>
-        <a:lstStyle/>
-        <a:p>
-          <a:endParaRPr lang="fr-FR"/>
-        </a:p>
-      </dgm:t>
-    </dgm:pt>
-    <dgm:pt modelId="{F3DBF485-5779-469E-8E72-7379FA27823C}" type="pres">
-      <dgm:prSet presAssocID="{8612B43D-4BE1-4CC5-89A8-A5A8CF49F3D7}" presName="pyramid" presStyleLbl="node1" presStyleIdx="0" presStyleCnt="1"/>
-      <dgm:spPr/>
-    </dgm:pt>
-    <dgm:pt modelId="{ADEE6892-4988-4184-BAC3-D8DDE75F12BD}" type="pres">
-      <dgm:prSet presAssocID="{8612B43D-4BE1-4CC5-89A8-A5A8CF49F3D7}" presName="theList" presStyleCnt="0"/>
-      <dgm:spPr/>
-    </dgm:pt>
-    <dgm:pt modelId="{BB254988-916F-487A-BC01-3EC66D87680A}" type="pres">
-      <dgm:prSet presAssocID="{9B02E426-2845-48C0-8C66-6FDC1521D9C3}" presName="aNode" presStyleLbl="fgAcc1" presStyleIdx="0" presStyleCnt="3">
-        <dgm:presLayoutVars>
-          <dgm:bulletEnabled val="1"/>
-        </dgm:presLayoutVars>
-      </dgm:prSet>
-      <dgm:spPr/>
-      <dgm:t>
-        <a:bodyPr/>
-        <a:lstStyle/>
-        <a:p>
-          <a:endParaRPr lang="fr-FR"/>
-        </a:p>
-      </dgm:t>
-    </dgm:pt>
-    <dgm:pt modelId="{49BE4B0D-4652-4936-8D31-FBF7DAA87EA5}" type="pres">
-      <dgm:prSet presAssocID="{9B02E426-2845-48C0-8C66-6FDC1521D9C3}" presName="aSpace" presStyleCnt="0"/>
-      <dgm:spPr/>
-    </dgm:pt>
-    <dgm:pt modelId="{356EB791-EFB0-4C37-BCA8-09687D2CB0FA}" type="pres">
-      <dgm:prSet presAssocID="{AD725FB8-5AAF-4C12-9617-3BE38E6954FA}" presName="aNode" presStyleLbl="fgAcc1" presStyleIdx="1" presStyleCnt="3">
-        <dgm:presLayoutVars>
-          <dgm:bulletEnabled val="1"/>
-        </dgm:presLayoutVars>
-      </dgm:prSet>
-      <dgm:spPr/>
-      <dgm:t>
-        <a:bodyPr/>
-        <a:lstStyle/>
-        <a:p>
-          <a:endParaRPr lang="fr-FR"/>
-        </a:p>
-      </dgm:t>
-    </dgm:pt>
-    <dgm:pt modelId="{E814F9C3-50A6-4986-994E-F23B5011F6CA}" type="pres">
-      <dgm:prSet presAssocID="{AD725FB8-5AAF-4C12-9617-3BE38E6954FA}" presName="aSpace" presStyleCnt="0"/>
-      <dgm:spPr/>
-    </dgm:pt>
-    <dgm:pt modelId="{B5189F4B-AD5A-4897-A292-3D142F47D6DF}" type="pres">
-      <dgm:prSet presAssocID="{BA2B2C4A-3233-4309-9DAA-D8FC21045D45}" presName="aNode" presStyleLbl="fgAcc1" presStyleIdx="2" presStyleCnt="3">
-        <dgm:presLayoutVars>
-          <dgm:bulletEnabled val="1"/>
-        </dgm:presLayoutVars>
-      </dgm:prSet>
-      <dgm:spPr/>
-      <dgm:t>
-        <a:bodyPr/>
-        <a:lstStyle/>
-        <a:p>
-          <a:endParaRPr lang="fr-FR"/>
-        </a:p>
-      </dgm:t>
-    </dgm:pt>
-    <dgm:pt modelId="{E87683CE-F503-4A8F-B822-E9BB84E5797B}" type="pres">
-      <dgm:prSet presAssocID="{BA2B2C4A-3233-4309-9DAA-D8FC21045D45}" presName="aSpace" presStyleCnt="0"/>
-      <dgm:spPr/>
-    </dgm:pt>
-  </dgm:ptLst>
-  <dgm:cxnLst>
-    <dgm:cxn modelId="{CEE40BCD-0190-4B9B-816D-2B89E280EB87}" type="presOf" srcId="{AD725FB8-5AAF-4C12-9617-3BE38E6954FA}" destId="{356EB791-EFB0-4C37-BCA8-09687D2CB0FA}" srcOrd="0" destOrd="0" presId="urn:microsoft.com/office/officeart/2005/8/layout/pyramid2"/>
-    <dgm:cxn modelId="{BB2451BE-14C2-4CFF-9031-423178C946D6}" type="presOf" srcId="{9B02E426-2845-48C0-8C66-6FDC1521D9C3}" destId="{BB254988-916F-487A-BC01-3EC66D87680A}" srcOrd="0" destOrd="0" presId="urn:microsoft.com/office/officeart/2005/8/layout/pyramid2"/>
-    <dgm:cxn modelId="{8F11AB5F-6D09-4EA1-B2EA-4A0AA958C8DB}" srcId="{8612B43D-4BE1-4CC5-89A8-A5A8CF49F3D7}" destId="{BA2B2C4A-3233-4309-9DAA-D8FC21045D45}" srcOrd="2" destOrd="0" parTransId="{1E53C44D-272F-4F57-B4CF-A042BF7D7334}" sibTransId="{51997EF6-4C60-4C49-8BF5-C7EFD0B3B19E}"/>
-    <dgm:cxn modelId="{1AEA8FAC-308A-4EF9-AC20-BE088FAC14E1}" srcId="{8612B43D-4BE1-4CC5-89A8-A5A8CF49F3D7}" destId="{9B02E426-2845-48C0-8C66-6FDC1521D9C3}" srcOrd="0" destOrd="0" parTransId="{521BE32F-6514-4268-83B7-013145886DEC}" sibTransId="{3B93102E-4197-4348-B448-8895E4E9FBDE}"/>
-    <dgm:cxn modelId="{7809A79B-20BE-4ED2-AB21-7C5A7EE6E4E3}" srcId="{8612B43D-4BE1-4CC5-89A8-A5A8CF49F3D7}" destId="{AD725FB8-5AAF-4C12-9617-3BE38E6954FA}" srcOrd="1" destOrd="0" parTransId="{E8A8DE54-C3B8-4645-A1A0-DA533E50F04A}" sibTransId="{E2E16AB3-5101-498E-96DE-7A81E1595E56}"/>
-    <dgm:cxn modelId="{446E3F1F-14A9-44BA-94E0-104AACA70841}" type="presOf" srcId="{8612B43D-4BE1-4CC5-89A8-A5A8CF49F3D7}" destId="{D2E61E78-A40C-40CA-AEE2-F013F4DF7811}" srcOrd="0" destOrd="0" presId="urn:microsoft.com/office/officeart/2005/8/layout/pyramid2"/>
-    <dgm:cxn modelId="{30687BE9-46D4-4FA8-9661-6EA990204CFD}" type="presOf" srcId="{BA2B2C4A-3233-4309-9DAA-D8FC21045D45}" destId="{B5189F4B-AD5A-4897-A292-3D142F47D6DF}" srcOrd="0" destOrd="0" presId="urn:microsoft.com/office/officeart/2005/8/layout/pyramid2"/>
-    <dgm:cxn modelId="{76806F51-909C-43A7-914F-0EA298F6355D}" type="presParOf" srcId="{D2E61E78-A40C-40CA-AEE2-F013F4DF7811}" destId="{F3DBF485-5779-469E-8E72-7379FA27823C}" srcOrd="0" destOrd="0" presId="urn:microsoft.com/office/officeart/2005/8/layout/pyramid2"/>
-    <dgm:cxn modelId="{A0BEF4A6-F816-47AE-A362-66CCDB21F697}" type="presParOf" srcId="{D2E61E78-A40C-40CA-AEE2-F013F4DF7811}" destId="{ADEE6892-4988-4184-BAC3-D8DDE75F12BD}" srcOrd="1" destOrd="0" presId="urn:microsoft.com/office/officeart/2005/8/layout/pyramid2"/>
-    <dgm:cxn modelId="{0F74CC31-6A3F-46BD-A991-0C94F9D11103}" type="presParOf" srcId="{ADEE6892-4988-4184-BAC3-D8DDE75F12BD}" destId="{BB254988-916F-487A-BC01-3EC66D87680A}" srcOrd="0" destOrd="0" presId="urn:microsoft.com/office/officeart/2005/8/layout/pyramid2"/>
-    <dgm:cxn modelId="{E3AE5029-807E-4365-88A3-9B6714A9465F}" type="presParOf" srcId="{ADEE6892-4988-4184-BAC3-D8DDE75F12BD}" destId="{49BE4B0D-4652-4936-8D31-FBF7DAA87EA5}" srcOrd="1" destOrd="0" presId="urn:microsoft.com/office/officeart/2005/8/layout/pyramid2"/>
-    <dgm:cxn modelId="{9E35160C-CAFD-4D01-81E4-A6DC90CBDC8B}" type="presParOf" srcId="{ADEE6892-4988-4184-BAC3-D8DDE75F12BD}" destId="{356EB791-EFB0-4C37-BCA8-09687D2CB0FA}" srcOrd="2" destOrd="0" presId="urn:microsoft.com/office/officeart/2005/8/layout/pyramid2"/>
-    <dgm:cxn modelId="{72A57A46-6FE8-42CD-8F77-5EEB3A7C2114}" type="presParOf" srcId="{ADEE6892-4988-4184-BAC3-D8DDE75F12BD}" destId="{E814F9C3-50A6-4986-994E-F23B5011F6CA}" srcOrd="3" destOrd="0" presId="urn:microsoft.com/office/officeart/2005/8/layout/pyramid2"/>
-    <dgm:cxn modelId="{E2C917C7-25F6-4CE9-A2E4-1D5735D81BA1}" type="presParOf" srcId="{ADEE6892-4988-4184-BAC3-D8DDE75F12BD}" destId="{B5189F4B-AD5A-4897-A292-3D142F47D6DF}" srcOrd="4" destOrd="0" presId="urn:microsoft.com/office/officeart/2005/8/layout/pyramid2"/>
-    <dgm:cxn modelId="{578C6AA1-9003-4693-80CE-A371A6FA08E1}" type="presParOf" srcId="{ADEE6892-4988-4184-BAC3-D8DDE75F12BD}" destId="{E87683CE-F503-4A8F-B822-E9BB84E5797B}" srcOrd="5" destOrd="0" presId="urn:microsoft.com/office/officeart/2005/8/layout/pyramid2"/>
-  </dgm:cxnLst>
-  <dgm:bg/>
-  <dgm:whole/>
-  <dgm:extLst>
-    <a:ext uri="http://schemas.microsoft.com/office/drawing/2008/diagram">
-      <dsp:dataModelExt xmlns:dsp="http://schemas.microsoft.com/office/drawing/2008/diagram" relId="rId12" minVer="http://schemas.openxmlformats.org/drawingml/2006/diagram"/>
-    </a:ext>
-  </dgm:extLst>
-</dgm:dataModel>
-</file>
-
-<file path=word/diagrams/drawing1.xml><?xml version="1.0" encoding="utf-8"?>
-<dsp:drawing xmlns:dgm="http://schemas.openxmlformats.org/drawingml/2006/diagram" xmlns:dsp="http://schemas.microsoft.com/office/drawing/2008/diagram" xmlns:a="http://schemas.openxmlformats.org/drawingml/2006/main">
-  <dsp:spTree>
-    <dsp:nvGrpSpPr>
-      <dsp:cNvPr id="0" name=""/>
-      <dsp:cNvGrpSpPr/>
-    </dsp:nvGrpSpPr>
-    <dsp:grpSpPr/>
-    <dsp:sp modelId="{F3DBF485-5779-469E-8E72-7379FA27823C}">
-      <dsp:nvSpPr>
-        <dsp:cNvPr id="0" name=""/>
-        <dsp:cNvSpPr/>
-      </dsp:nvSpPr>
-      <dsp:spPr>
-        <a:xfrm>
-          <a:off x="902969" y="0"/>
-          <a:ext cx="3200400" cy="3200400"/>
-        </a:xfrm>
-        <a:prstGeom prst="triangle">
-          <a:avLst/>
-        </a:prstGeom>
-        <a:solidFill>
-          <a:schemeClr val="accent1">
-            <a:hueOff val="0"/>
-            <a:satOff val="0"/>
-            <a:lumOff val="0"/>
-            <a:alphaOff val="0"/>
-          </a:schemeClr>
-        </a:solidFill>
-        <a:ln w="12700" cap="flat" cmpd="sng" algn="ctr">
-          <a:solidFill>
-            <a:schemeClr val="lt1">
-              <a:hueOff val="0"/>
-              <a:satOff val="0"/>
-              <a:lumOff val="0"/>
-              <a:alphaOff val="0"/>
-            </a:schemeClr>
-          </a:solidFill>
-          <a:prstDash val="solid"/>
-          <a:miter lim="800000"/>
-        </a:ln>
-        <a:effectLst/>
-      </dsp:spPr>
-      <dsp:style>
-        <a:lnRef idx="2">
-          <a:scrgbClr r="0" g="0" b="0"/>
-        </a:lnRef>
-        <a:fillRef idx="1">
-          <a:scrgbClr r="0" g="0" b="0"/>
-        </a:fillRef>
-        <a:effectRef idx="0">
-          <a:scrgbClr r="0" g="0" b="0"/>
-        </a:effectRef>
-        <a:fontRef idx="minor">
-          <a:schemeClr val="lt1"/>
-        </a:fontRef>
-      </dsp:style>
-    </dsp:sp>
-    <dsp:sp modelId="{BB254988-916F-487A-BC01-3EC66D87680A}">
-      <dsp:nvSpPr>
-        <dsp:cNvPr id="0" name=""/>
-        <dsp:cNvSpPr/>
-      </dsp:nvSpPr>
-      <dsp:spPr>
-        <a:xfrm>
-          <a:off x="2503170" y="321758"/>
-          <a:ext cx="2080260" cy="757594"/>
-        </a:xfrm>
-        <a:prstGeom prst="roundRect">
-          <a:avLst/>
-        </a:prstGeom>
-        <a:solidFill>
-          <a:schemeClr val="lt1">
-            <a:alpha val="90000"/>
-            <a:hueOff val="0"/>
-            <a:satOff val="0"/>
-            <a:lumOff val="0"/>
-            <a:alphaOff val="0"/>
-          </a:schemeClr>
-        </a:solidFill>
-        <a:ln w="12700" cap="flat" cmpd="sng" algn="ctr">
-          <a:solidFill>
-            <a:schemeClr val="accent1">
-              <a:hueOff val="0"/>
-              <a:satOff val="0"/>
-              <a:lumOff val="0"/>
-              <a:alphaOff val="0"/>
-            </a:schemeClr>
-          </a:solidFill>
-          <a:prstDash val="solid"/>
-          <a:miter lim="800000"/>
-        </a:ln>
-        <a:effectLst/>
-      </dsp:spPr>
-      <dsp:style>
-        <a:lnRef idx="2">
-          <a:scrgbClr r="0" g="0" b="0"/>
-        </a:lnRef>
-        <a:fillRef idx="1">
-          <a:scrgbClr r="0" g="0" b="0"/>
-        </a:fillRef>
-        <a:effectRef idx="0">
-          <a:scrgbClr r="0" g="0" b="0"/>
-        </a:effectRef>
-        <a:fontRef idx="minor"/>
-      </dsp:style>
-      <dsp:txBody>
-        <a:bodyPr spcFirstLastPara="0" vert="horz" wrap="square" lIns="95250" tIns="95250" rIns="95250" bIns="95250" numCol="1" spcCol="1270" anchor="ctr" anchorCtr="0">
-          <a:noAutofit/>
-        </a:bodyPr>
-        <a:lstStyle/>
-        <a:p>
-          <a:pPr lvl="0" algn="ctr" defTabSz="1111250">
-            <a:lnSpc>
-              <a:spcPct val="90000"/>
-            </a:lnSpc>
-            <a:spcBef>
-              <a:spcPct val="0"/>
-            </a:spcBef>
-            <a:spcAft>
-              <a:spcPct val="35000"/>
-            </a:spcAft>
-          </a:pPr>
-          <a:r>
-            <a:rPr lang="fr-FR" sz="2500" kern="1200"/>
-            <a:t>Interface</a:t>
-          </a:r>
-        </a:p>
-      </dsp:txBody>
-      <dsp:txXfrm>
-        <a:off x="2540153" y="358741"/>
-        <a:ext cx="2006294" cy="683628"/>
-      </dsp:txXfrm>
-    </dsp:sp>
-    <dsp:sp modelId="{356EB791-EFB0-4C37-BCA8-09687D2CB0FA}">
-      <dsp:nvSpPr>
-        <dsp:cNvPr id="0" name=""/>
-        <dsp:cNvSpPr/>
-      </dsp:nvSpPr>
-      <dsp:spPr>
-        <a:xfrm>
-          <a:off x="2503170" y="1174052"/>
-          <a:ext cx="2080260" cy="757594"/>
-        </a:xfrm>
-        <a:prstGeom prst="roundRect">
-          <a:avLst/>
-        </a:prstGeom>
-        <a:solidFill>
-          <a:schemeClr val="lt1">
-            <a:alpha val="90000"/>
-            <a:hueOff val="0"/>
-            <a:satOff val="0"/>
-            <a:lumOff val="0"/>
-            <a:alphaOff val="0"/>
-          </a:schemeClr>
-        </a:solidFill>
-        <a:ln w="12700" cap="flat" cmpd="sng" algn="ctr">
-          <a:solidFill>
-            <a:schemeClr val="accent1">
-              <a:hueOff val="0"/>
-              <a:satOff val="0"/>
-              <a:lumOff val="0"/>
-              <a:alphaOff val="0"/>
-            </a:schemeClr>
-          </a:solidFill>
-          <a:prstDash val="solid"/>
-          <a:miter lim="800000"/>
-        </a:ln>
-        <a:effectLst/>
-      </dsp:spPr>
-      <dsp:style>
-        <a:lnRef idx="2">
-          <a:scrgbClr r="0" g="0" b="0"/>
-        </a:lnRef>
-        <a:fillRef idx="1">
-          <a:scrgbClr r="0" g="0" b="0"/>
-        </a:fillRef>
-        <a:effectRef idx="0">
-          <a:scrgbClr r="0" g="0" b="0"/>
-        </a:effectRef>
-        <a:fontRef idx="minor"/>
-      </dsp:style>
-      <dsp:txBody>
-        <a:bodyPr spcFirstLastPara="0" vert="horz" wrap="square" lIns="95250" tIns="95250" rIns="95250" bIns="95250" numCol="1" spcCol="1270" anchor="ctr" anchorCtr="0">
-          <a:noAutofit/>
-        </a:bodyPr>
-        <a:lstStyle/>
-        <a:p>
-          <a:pPr lvl="0" algn="ctr" defTabSz="1111250">
-            <a:lnSpc>
-              <a:spcPct val="90000"/>
-            </a:lnSpc>
-            <a:spcBef>
-              <a:spcPct val="0"/>
-            </a:spcBef>
-            <a:spcAft>
-              <a:spcPct val="35000"/>
-            </a:spcAft>
-          </a:pPr>
-          <a:r>
-            <a:rPr lang="fr-FR" sz="2500" kern="1200"/>
-            <a:t>Sage</a:t>
-          </a:r>
-        </a:p>
-      </dsp:txBody>
-      <dsp:txXfrm>
-        <a:off x="2540153" y="1211035"/>
-        <a:ext cx="2006294" cy="683628"/>
-      </dsp:txXfrm>
-    </dsp:sp>
-    <dsp:sp modelId="{B5189F4B-AD5A-4897-A292-3D142F47D6DF}">
-      <dsp:nvSpPr>
-        <dsp:cNvPr id="0" name=""/>
-        <dsp:cNvSpPr/>
-      </dsp:nvSpPr>
-      <dsp:spPr>
-        <a:xfrm>
-          <a:off x="2503170" y="2026347"/>
-          <a:ext cx="2080260" cy="757594"/>
-        </a:xfrm>
-        <a:prstGeom prst="roundRect">
-          <a:avLst/>
-        </a:prstGeom>
-        <a:solidFill>
-          <a:schemeClr val="lt1">
-            <a:alpha val="90000"/>
-            <a:hueOff val="0"/>
-            <a:satOff val="0"/>
-            <a:lumOff val="0"/>
-            <a:alphaOff val="0"/>
-          </a:schemeClr>
-        </a:solidFill>
-        <a:ln w="12700" cap="flat" cmpd="sng" algn="ctr">
-          <a:solidFill>
-            <a:schemeClr val="accent1">
-              <a:hueOff val="0"/>
-              <a:satOff val="0"/>
-              <a:lumOff val="0"/>
-              <a:alphaOff val="0"/>
-            </a:schemeClr>
-          </a:solidFill>
-          <a:prstDash val="solid"/>
-          <a:miter lim="800000"/>
-        </a:ln>
-        <a:effectLst/>
-      </dsp:spPr>
-      <dsp:style>
-        <a:lnRef idx="2">
-          <a:scrgbClr r="0" g="0" b="0"/>
-        </a:lnRef>
-        <a:fillRef idx="1">
-          <a:scrgbClr r="0" g="0" b="0"/>
-        </a:fillRef>
-        <a:effectRef idx="0">
-          <a:scrgbClr r="0" g="0" b="0"/>
-        </a:effectRef>
-        <a:fontRef idx="minor"/>
-      </dsp:style>
-      <dsp:txBody>
-        <a:bodyPr spcFirstLastPara="0" vert="horz" wrap="square" lIns="95250" tIns="95250" rIns="95250" bIns="95250" numCol="1" spcCol="1270" anchor="ctr" anchorCtr="0">
-          <a:noAutofit/>
-        </a:bodyPr>
-        <a:lstStyle/>
-        <a:p>
-          <a:pPr lvl="0" algn="ctr" defTabSz="1111250">
-            <a:lnSpc>
-              <a:spcPct val="90000"/>
-            </a:lnSpc>
-            <a:spcBef>
-              <a:spcPct val="0"/>
-            </a:spcBef>
-            <a:spcAft>
-              <a:spcPct val="35000"/>
-            </a:spcAft>
-          </a:pPr>
-          <a:r>
-            <a:rPr lang="fr-FR" sz="2500" kern="1200"/>
-            <a:t>CUDA</a:t>
-          </a:r>
-        </a:p>
-      </dsp:txBody>
-      <dsp:txXfrm>
-        <a:off x="2540153" y="2063330"/>
-        <a:ext cx="2006294" cy="683628"/>
-      </dsp:txXfrm>
-    </dsp:sp>
-  </dsp:spTree>
-</dsp:drawing>
-</file>
-
-<file path=word/diagrams/layout1.xml><?xml version="1.0" encoding="utf-8"?>
-<dgm:layoutDef xmlns:dgm="http://schemas.openxmlformats.org/drawingml/2006/diagram" xmlns:a="http://schemas.openxmlformats.org/drawingml/2006/main" uniqueId="urn:microsoft.com/office/officeart/2005/8/layout/pyramid2">
-  <dgm:title val=""/>
-  <dgm:desc val=""/>
-  <dgm:catLst>
-    <dgm:cat type="pyramid" pri="3000"/>
-    <dgm:cat type="list" pri="21000"/>
-    <dgm:cat type="convert" pri="17000"/>
-  </dgm:catLst>
-  <dgm:sampData useDef="1">
-    <dgm:dataModel>
-      <dgm:ptLst/>
-      <dgm:bg/>
-      <dgm:whole/>
-    </dgm:dataModel>
-  </dgm:sampData>
-  <dgm:styleData useDef="1">
-    <dgm:dataModel>
-      <dgm:ptLst/>
-      <dgm:bg/>
-      <dgm:whole/>
-    </dgm:dataModel>
-  </dgm:styleData>
-  <dgm:clrData useDef="1">
-    <dgm:dataModel>
-      <dgm:ptLst/>
-      <dgm:bg/>
-      <dgm:whole/>
-    </dgm:dataModel>
-  </dgm:clrData>
-  <dgm:layoutNode name="compositeShape">
-    <dgm:alg type="composite"/>
-    <dgm:shape xmlns:r="http://schemas.openxmlformats.org/officeDocument/2006/relationships" r:blip="">
-      <dgm:adjLst/>
-    </dgm:shape>
-    <dgm:presOf/>
-    <dgm:varLst>
-      <dgm:dir/>
-      <dgm:resizeHandles/>
-    </dgm:varLst>
-    <dgm:choose name="Name0">
-      <dgm:if name="Name1" func="var" arg="dir" op="equ" val="norm">
-        <dgm:constrLst>
-          <dgm:constr type="w" for="ch" forName="pyramid" refType="h"/>
-          <dgm:constr type="h" for="ch" forName="pyramid" refType="h"/>
-          <dgm:constr type="h" for="ch" forName="theList" refType="h" fact="0.8"/>
-          <dgm:constr type="w" for="ch" forName="theList" refType="h" fact="0.65"/>
-          <dgm:constr type="ctrY" for="ch" forName="theList" refType="h" refFor="ch" refForName="pyramid" fact="0.5"/>
-          <dgm:constr type="l" for="ch" forName="theList" refType="w" refFor="ch" refForName="pyramid" fact="0.5"/>
-          <dgm:constr type="h" for="des" forName="aSpace" refType="h" fact="0.1"/>
-        </dgm:constrLst>
-      </dgm:if>
-      <dgm:else name="Name2">
-        <dgm:constrLst>
-          <dgm:constr type="w" for="ch" forName="pyramid" refType="h"/>
-          <dgm:constr type="h" for="ch" forName="pyramid" refType="h"/>
-          <dgm:constr type="h" for="ch" forName="theList" refType="h" fact="0.8"/>
-          <dgm:constr type="w" for="ch" forName="theList" refType="h" fact="0.65"/>
-          <dgm:constr type="ctrY" for="ch" forName="theList" refType="h" refFor="ch" refForName="pyramid" fact="0.5"/>
-          <dgm:constr type="r" for="ch" forName="theList" refType="w" refFor="ch" refForName="pyramid" fact="0.5"/>
-          <dgm:constr type="h" for="des" forName="aSpace" refType="h" fact="0.1"/>
-        </dgm:constrLst>
-      </dgm:else>
-    </dgm:choose>
-    <dgm:ruleLst/>
-    <dgm:choose name="Name3">
-      <dgm:if name="Name4" axis="ch" ptType="node" func="cnt" op="gte" val="1">
-        <dgm:layoutNode name="pyramid" styleLbl="node1">
-          <dgm:alg type="sp"/>
-          <dgm:shape xmlns:r="http://schemas.openxmlformats.org/officeDocument/2006/relationships" type="triangle" r:blip="">
-            <dgm:adjLst/>
-          </dgm:shape>
-          <dgm:presOf/>
-          <dgm:constrLst/>
-          <dgm:ruleLst/>
-        </dgm:layoutNode>
-        <dgm:layoutNode name="theList">
-          <dgm:alg type="lin">
-            <dgm:param type="linDir" val="fromT"/>
-          </dgm:alg>
-          <dgm:shape xmlns:r="http://schemas.openxmlformats.org/officeDocument/2006/relationships" r:blip="">
-            <dgm:adjLst/>
-          </dgm:shape>
-          <dgm:presOf/>
-          <dgm:constrLst>
-            <dgm:constr type="w" for="ch" forName="aNode" refType="w"/>
-            <dgm:constr type="h" for="ch" forName="aNode" refType="h"/>
-            <dgm:constr type="primFontSz" for="ch" ptType="node" op="equ"/>
-          </dgm:constrLst>
-          <dgm:ruleLst/>
-          <dgm:forEach name="aNodeForEach" axis="ch" ptType="node">
-            <dgm:layoutNode name="aNode" styleLbl="fgAcc1">
-              <dgm:varLst>
-                <dgm:bulletEnabled val="1"/>
-              </dgm:varLst>
-              <dgm:alg type="tx"/>
-              <dgm:shape xmlns:r="http://schemas.openxmlformats.org/officeDocument/2006/relationships" type="roundRect" r:blip="">
-                <dgm:adjLst/>
-              </dgm:shape>
-              <dgm:presOf axis="desOrSelf" ptType="node"/>
-              <dgm:constrLst>
-                <dgm:constr type="primFontSz" val="65"/>
-                <dgm:constr type="tMarg" refType="primFontSz" fact="0.3"/>
-                <dgm:constr type="bMarg" refType="primFontSz" fact="0.3"/>
-                <dgm:constr type="lMarg" refType="primFontSz" fact="0.3"/>
-                <dgm:constr type="rMarg" refType="primFontSz" fact="0.3"/>
-              </dgm:constrLst>
-              <dgm:ruleLst>
-                <dgm:rule type="primFontSz" val="5" fact="NaN" max="NaN"/>
-              </dgm:ruleLst>
-            </dgm:layoutNode>
-            <dgm:layoutNode name="aSpace">
-              <dgm:alg type="sp"/>
-              <dgm:shape xmlns:r="http://schemas.openxmlformats.org/officeDocument/2006/relationships" r:blip="">
-                <dgm:adjLst/>
-              </dgm:shape>
-              <dgm:presOf/>
-              <dgm:constrLst/>
-              <dgm:ruleLst/>
-            </dgm:layoutNode>
-          </dgm:forEach>
-        </dgm:layoutNode>
-      </dgm:if>
-      <dgm:else name="Name5"/>
-    </dgm:choose>
-  </dgm:layoutNode>
-</dgm:layoutDef>
-</file>
-
-<file path=word/diagrams/quickStyle1.xml><?xml version="1.0" encoding="utf-8"?>
-<dgm:styleDef xmlns:dgm="http://schemas.openxmlformats.org/drawingml/2006/diagram" xmlns:a="http://schemas.openxmlformats.org/drawingml/2006/main" uniqueId="urn:microsoft.com/office/officeart/2005/8/quickstyle/simple1">
-  <dgm:title val=""/>
-  <dgm:desc val=""/>
-  <dgm:catLst>
-    <dgm:cat type="simple" pri="10100"/>
-  </dgm:catLst>
-  <dgm:scene3d>
-    <a:camera prst="orthographicFront"/>
-    <a:lightRig rig="threePt" dir="t"/>
-  </dgm:scene3d>
-  <dgm:styleLbl name="node0">
-    <dgm:scene3d>
-      <a:camera prst="orthographicFront"/>
-      <a:lightRig rig="threePt" dir="t"/>
-    </dgm:scene3d>
-    <dgm:sp3d/>
-    <dgm:txPr/>
-    <dgm:style>
-      <a:lnRef idx="2">
-        <a:scrgbClr r="0" g="0" b="0"/>
-      </a:lnRef>
-      <a:fillRef idx="1">
-        <a:scrgbClr r="0" g="0" b="0"/>
-      </a:fillRef>
-      <a:effectRef idx="0">
-        <a:scrgbClr r="0" g="0" b="0"/>
-      </a:effectRef>
-      <a:fontRef idx="minor">
-        <a:schemeClr val="lt1"/>
-      </a:fontRef>
-    </dgm:style>
-  </dgm:styleLbl>
-  <dgm:styleLbl name="lnNode1">
-    <dgm:scene3d>
-      <a:camera prst="orthographicFront"/>
-      <a:lightRig rig="threePt" dir="t"/>
-    </dgm:scene3d>
-    <dgm:sp3d/>
-    <dgm:txPr/>
-    <dgm:style>
-      <a:lnRef idx="2">
-        <a:scrgbClr r="0" g="0" b="0"/>
-      </a:lnRef>
-      <a:fillRef idx="1">
-        <a:scrgbClr r="0" g="0" b="0"/>
-      </a:fillRef>
-      <a:effectRef idx="0">
-        <a:scrgbClr r="0" g="0" b="0"/>
-      </a:effectRef>
-      <a:fontRef idx="minor">
-        <a:schemeClr val="lt1"/>
-      </a:fontRef>
-    </dgm:style>
-  </dgm:styleLbl>
-  <dgm:styleLbl name="vennNode1">
-    <dgm:scene3d>
-      <a:camera prst="orthographicFront"/>
-      <a:lightRig rig="threePt" dir="t"/>
-    </dgm:scene3d>
-    <dgm:sp3d/>
-    <dgm:txPr/>
-    <dgm:style>
-      <a:lnRef idx="2">
-        <a:scrgbClr r="0" g="0" b="0"/>
-      </a:lnRef>
-      <a:fillRef idx="1">
-        <a:scrgbClr r="0" g="0" b="0"/>
-      </a:fillRef>
-      <a:effectRef idx="0">
-        <a:scrgbClr r="0" g="0" b="0"/>
-      </a:effectRef>
-      <a:fontRef idx="minor">
-        <a:schemeClr val="tx1"/>
-      </a:fontRef>
-    </dgm:style>
-  </dgm:styleLbl>
-  <dgm:styleLbl name="alignNode1">
-    <dgm:scene3d>
-      <a:camera prst="orthographicFront"/>
-      <a:lightRig rig="threePt" dir="t"/>
-    </dgm:scene3d>
-    <dgm:sp3d/>
-    <dgm:txPr/>
-    <dgm:style>
-      <a:lnRef idx="2">
-        <a:scrgbClr r="0" g="0" b="0"/>
-      </a:lnRef>
-      <a:fillRef idx="1">
-        <a:scrgbClr r="0" g="0" b="0"/>
-      </a:fillRef>
-      <a:effectRef idx="0">
-        <a:scrgbClr r="0" g="0" b="0"/>
-      </a:effectRef>
-      <a:fontRef idx="minor">
-        <a:schemeClr val="lt1"/>
-      </a:fontRef>
-    </dgm:style>
-  </dgm:styleLbl>
-  <dgm:styleLbl name="node1">
-    <dgm:scene3d>
-      <a:camera prst="orthographicFront"/>
-      <a:lightRig rig="threePt" dir="t"/>
-    </dgm:scene3d>
-    <dgm:sp3d/>
-    <dgm:txPr/>
-    <dgm:style>
-      <a:lnRef idx="2">
-        <a:scrgbClr r="0" g="0" b="0"/>
-      </a:lnRef>
-      <a:fillRef idx="1">
-        <a:scrgbClr r="0" g="0" b="0"/>
-      </a:fillRef>
-      <a:effectRef idx="0">
-        <a:scrgbClr r="0" g="0" b="0"/>
-      </a:effectRef>
-      <a:fontRef idx="minor">
-        <a:schemeClr val="lt1"/>
-      </a:fontRef>
-    </dgm:style>
-  </dgm:styleLbl>
-  <dgm:styleLbl name="node2">
-    <dgm:scene3d>
-      <a:camera prst="orthographicFront"/>
-      <a:lightRig rig="threePt" dir="t"/>
-    </dgm:scene3d>
-    <dgm:sp3d/>
-    <dgm:txPr/>
-    <dgm:style>
-      <a:lnRef idx="2">
-        <a:scrgbClr r="0" g="0" b="0"/>
-      </a:lnRef>
-      <a:fillRef idx="1">
-        <a:scrgbClr r="0" g="0" b="0"/>
-      </a:fillRef>
-      <a:effectRef idx="0">
-        <a:scrgbClr r="0" g="0" b="0"/>
-      </a:effectRef>
-      <a:fontRef idx="minor">
-        <a:schemeClr val="lt1"/>
-      </a:fontRef>
-    </dgm:style>
-  </dgm:styleLbl>
-  <dgm:styleLbl name="node3">
-    <dgm:scene3d>
-      <a:camera prst="orthographicFront"/>
-      <a:lightRig rig="threePt" dir="t"/>
-    </dgm:scene3d>
-    <dgm:sp3d/>
-    <dgm:txPr/>
-    <dgm:style>
-      <a:lnRef idx="2">
-        <a:scrgbClr r="0" g="0" b="0"/>
-      </a:lnRef>
-      <a:fillRef idx="1">
-        <a:scrgbClr r="0" g="0" b="0"/>
-      </a:fillRef>
-      <a:effectRef idx="0">
-        <a:scrgbClr r="0" g="0" b="0"/>
-      </a:effectRef>
-      <a:fontRef idx="minor">
-        <a:schemeClr val="lt1"/>
-      </a:fontRef>
-    </dgm:style>
-  </dgm:styleLbl>
-  <dgm:styleLbl name="node4">
-    <dgm:scene3d>
-      <a:camera prst="orthographicFront"/>
-      <a:lightRig rig="threePt" dir="t"/>
-    </dgm:scene3d>
-    <dgm:sp3d/>
-    <dgm:txPr/>
-    <dgm:style>
-      <a:lnRef idx="2">
-        <a:scrgbClr r="0" g="0" b="0"/>
-      </a:lnRef>
-      <a:fillRef idx="1">
-        <a:scrgbClr r="0" g="0" b="0"/>
-      </a:fillRef>
-      <a:effectRef idx="0">
-        <a:scrgbClr r="0" g="0" b="0"/>
-      </a:effectRef>
-      <a:fontRef idx="minor">
-        <a:schemeClr val="lt1"/>
-      </a:fontRef>
-    </dgm:style>
-  </dgm:styleLbl>
-  <dgm:styleLbl name="fgImgPlace1">
-    <dgm:scene3d>
-      <a:camera prst="orthographicFront"/>
-      <a:lightRig rig="threePt" dir="t"/>
-    </dgm:scene3d>
-    <dgm:sp3d/>
-    <dgm:txPr/>
-    <dgm:style>
-      <a:lnRef idx="2">
-        <a:scrgbClr r="0" g="0" b="0"/>
-      </a:lnRef>
-      <a:fillRef idx="1">
-        <a:scrgbClr r="0" g="0" b="0"/>
-      </a:fillRef>
-      <a:effectRef idx="0">
-        <a:scrgbClr r="0" g="0" b="0"/>
-      </a:effectRef>
-      <a:fontRef idx="minor"/>
-    </dgm:style>
-  </dgm:styleLbl>
-  <dgm:styleLbl name="alignImgPlace1">
-    <dgm:scene3d>
-      <a:camera prst="orthographicFront"/>
-      <a:lightRig rig="threePt" dir="t"/>
-    </dgm:scene3d>
-    <dgm:sp3d/>
-    <dgm:txPr/>
-    <dgm:style>
-      <a:lnRef idx="2">
-        <a:scrgbClr r="0" g="0" b="0"/>
-      </a:lnRef>
-      <a:fillRef idx="1">
-        <a:scrgbClr r="0" g="0" b="0"/>
-      </a:fillRef>
-      <a:effectRef idx="0">
-        <a:scrgbClr r="0" g="0" b="0"/>
-      </a:effectRef>
-      <a:fontRef idx="minor"/>
-    </dgm:style>
-  </dgm:styleLbl>
-  <dgm:styleLbl name="bgImgPlace1">
-    <dgm:scene3d>
-      <a:camera prst="orthographicFront"/>
-      <a:lightRig rig="threePt" dir="t"/>
-    </dgm:scene3d>
-    <dgm:sp3d/>
-    <dgm:txPr/>
-    <dgm:style>
-      <a:lnRef idx="2">
-        <a:scrgbClr r="0" g="0" b="0"/>
-      </a:lnRef>
-      <a:fillRef idx="1">
-        <a:scrgbClr r="0" g="0" b="0"/>
-      </a:fillRef>
-      <a:effectRef idx="0">
-        <a:scrgbClr r="0" g="0" b="0"/>
-      </a:effectRef>
-      <a:fontRef idx="minor"/>
-    </dgm:style>
-  </dgm:styleLbl>
-  <dgm:styleLbl name="sibTrans2D1">
-    <dgm:scene3d>
-      <a:camera prst="orthographicFront"/>
-      <a:lightRig rig="threePt" dir="t"/>
-    </dgm:scene3d>
-    <dgm:sp3d/>
-    <dgm:txPr/>
-    <dgm:style>
-      <a:lnRef idx="0">
-        <a:scrgbClr r="0" g="0" b="0"/>
-      </a:lnRef>
-      <a:fillRef idx="1">
-        <a:scrgbClr r="0" g="0" b="0"/>
-      </a:fillRef>
-      <a:effectRef idx="0">
-        <a:scrgbClr r="0" g="0" b="0"/>
-      </a:effectRef>
-      <a:fontRef idx="minor">
-        <a:schemeClr val="lt1"/>
-      </a:fontRef>
-    </dgm:style>
-  </dgm:styleLbl>
-  <dgm:styleLbl name="fgSibTrans2D1">
-    <dgm:scene3d>
-      <a:camera prst="orthographicFront"/>
-      <a:lightRig rig="threePt" dir="t"/>
-    </dgm:scene3d>
-    <dgm:sp3d/>
-    <dgm:txPr/>
-    <dgm:style>
-      <a:lnRef idx="0">
-        <a:scrgbClr r="0" g="0" b="0"/>
-      </a:lnRef>
-      <a:fillRef idx="1">
-        <a:scrgbClr r="0" g="0" b="0"/>
-      </a:fillRef>
-      <a:effectRef idx="0">
-        <a:scrgbClr r="0" g="0" b="0"/>
-      </a:effectRef>
-      <a:fontRef idx="minor">
-        <a:schemeClr val="lt1"/>
-      </a:fontRef>
-    </dgm:style>
-  </dgm:styleLbl>
-  <dgm:styleLbl name="bgSibTrans2D1">
-    <dgm:scene3d>
-      <a:camera prst="orthographicFront"/>
-      <a:lightRig rig="threePt" dir="t"/>
-    </dgm:scene3d>
-    <dgm:sp3d/>
-    <dgm:txPr/>
-    <dgm:style>
-      <a:lnRef idx="0">
-        <a:scrgbClr r="0" g="0" b="0"/>
-      </a:lnRef>
-      <a:fillRef idx="1">
-        <a:scrgbClr r="0" g="0" b="0"/>
-      </a:fillRef>
-      <a:effectRef idx="0">
-        <a:scrgbClr r="0" g="0" b="0"/>
-      </a:effectRef>
-      <a:fontRef idx="minor">
-        <a:schemeClr val="lt1"/>
-      </a:fontRef>
-    </dgm:style>
-  </dgm:styleLbl>
-  <dgm:styleLbl name="sibTrans1D1">
-    <dgm:scene3d>
-      <a:camera prst="orthographicFront"/>
-      <a:lightRig rig="threePt" dir="t"/>
-    </dgm:scene3d>
-    <dgm:sp3d/>
-    <dgm:txPr/>
-    <dgm:style>
-      <a:lnRef idx="1">
-        <a:scrgbClr r="0" g="0" b="0"/>
-      </a:lnRef>
-      <a:fillRef idx="0">
-        <a:scrgbClr r="0" g="0" b="0"/>
-      </a:fillRef>
-      <a:effectRef idx="0">
-        <a:scrgbClr r="0" g="0" b="0"/>
-      </a:effectRef>
-      <a:fontRef idx="minor"/>
-    </dgm:style>
-  </dgm:styleLbl>
-  <dgm:styleLbl name="callout">
-    <dgm:scene3d>
-      <a:camera prst="orthographicFront"/>
-      <a:lightRig rig="threePt" dir="t"/>
-    </dgm:scene3d>
-    <dgm:sp3d/>
-    <dgm:txPr/>
-    <dgm:style>
-      <a:lnRef idx="2">
-        <a:scrgbClr r="0" g="0" b="0"/>
-      </a:lnRef>
-      <a:fillRef idx="1">
-        <a:scrgbClr r="0" g="0" b="0"/>
-      </a:fillRef>
-      <a:effectRef idx="0">
-        <a:scrgbClr r="0" g="0" b="0"/>
-      </a:effectRef>
-      <a:fontRef idx="minor"/>
-    </dgm:style>
-  </dgm:styleLbl>
-  <dgm:styleLbl name="asst0">
-    <dgm:scene3d>
-      <a:camera prst="orthographicFront"/>
-      <a:lightRig rig="threePt" dir="t"/>
-    </dgm:scene3d>
-    <dgm:sp3d/>
-    <dgm:txPr/>
-    <dgm:style>
-      <a:lnRef idx="2">
-        <a:scrgbClr r="0" g="0" b="0"/>
-      </a:lnRef>
-      <a:fillRef idx="1">
-        <a:scrgbClr r="0" g="0" b="0"/>
-      </a:fillRef>
-      <a:effectRef idx="0">
-        <a:scrgbClr r="0" g="0" b="0"/>
-      </a:effectRef>
-      <a:fontRef idx="minor">
-        <a:schemeClr val="lt1"/>
-      </a:fontRef>
-    </dgm:style>
-  </dgm:styleLbl>
-  <dgm:styleLbl name="asst1">
-    <dgm:scene3d>
-      <a:camera prst="orthographicFront"/>
-      <a:lightRig rig="threePt" dir="t"/>
-    </dgm:scene3d>
-    <dgm:sp3d/>
-    <dgm:txPr/>
-    <dgm:style>
-      <a:lnRef idx="2">
-        <a:scrgbClr r="0" g="0" b="0"/>
-      </a:lnRef>
-      <a:fillRef idx="1">
-        <a:scrgbClr r="0" g="0" b="0"/>
-      </a:fillRef>
-      <a:effectRef idx="0">
-        <a:scrgbClr r="0" g="0" b="0"/>
-      </a:effectRef>
-      <a:fontRef idx="minor">
-        <a:schemeClr val="lt1"/>
-      </a:fontRef>
-    </dgm:style>
-  </dgm:styleLbl>
-  <dgm:styleLbl name="asst2">
-    <dgm:scene3d>
-      <a:camera prst="orthographicFront"/>
-      <a:lightRig rig="threePt" dir="t"/>
-    </dgm:scene3d>
-    <dgm:sp3d/>
-    <dgm:txPr/>
-    <dgm:style>
-      <a:lnRef idx="2">
-        <a:scrgbClr r="0" g="0" b="0"/>
-      </a:lnRef>
-      <a:fillRef idx="1">
-        <a:scrgbClr r="0" g="0" b="0"/>
-      </a:fillRef>
-      <a:effectRef idx="0">
-        <a:scrgbClr r="0" g="0" b="0"/>
-      </a:effectRef>
-      <a:fontRef idx="minor">
-        <a:schemeClr val="lt1"/>
-      </a:fontRef>
-    </dgm:style>
-  </dgm:styleLbl>
-  <dgm:styleLbl name="asst3">
-    <dgm:scene3d>
-      <a:camera prst="orthographicFront"/>
-      <a:lightRig rig="threePt" dir="t"/>
-    </dgm:scene3d>
-    <dgm:sp3d/>
-    <dgm:txPr/>
-    <dgm:style>
-      <a:lnRef idx="2">
-        <a:scrgbClr r="0" g="0" b="0"/>
-      </a:lnRef>
-      <a:fillRef idx="1">
-        <a:scrgbClr r="0" g="0" b="0"/>
-      </a:fillRef>
-      <a:effectRef idx="0">
-        <a:scrgbClr r="0" g="0" b="0"/>
-      </a:effectRef>
-      <a:fontRef idx="minor">
-        <a:schemeClr val="lt1"/>
-      </a:fontRef>
-    </dgm:style>
-  </dgm:styleLbl>
-  <dgm:styleLbl name="asst4">
-    <dgm:scene3d>
-      <a:camera prst="orthographicFront"/>
-      <a:lightRig rig="threePt" dir="t"/>
-    </dgm:scene3d>
-    <dgm:sp3d/>
-    <dgm:txPr/>
-    <dgm:style>
-      <a:lnRef idx="2">
-        <a:scrgbClr r="0" g="0" b="0"/>
-      </a:lnRef>
-      <a:fillRef idx="1">
-        <a:scrgbClr r="0" g="0" b="0"/>
-      </a:fillRef>
-      <a:effectRef idx="0">
-        <a:scrgbClr r="0" g="0" b="0"/>
-      </a:effectRef>
-      <a:fontRef idx="minor">
-        <a:schemeClr val="lt1"/>
-      </a:fontRef>
-    </dgm:style>
-  </dgm:styleLbl>
-  <dgm:styleLbl name="parChTrans2D1">
-    <dgm:scene3d>
-      <a:camera prst="orthographicFront"/>
-      <a:lightRig rig="threePt" dir="t"/>
-    </dgm:scene3d>
-    <dgm:sp3d/>
-    <dgm:txPr/>
-    <dgm:style>
-      <a:lnRef idx="2">
-        <a:scrgbClr r="0" g="0" b="0"/>
-      </a:lnRef>
-      <a:fillRef idx="1">
-        <a:scrgbClr r="0" g="0" b="0"/>
-      </a:fillRef>
-      <a:effectRef idx="0">
-        <a:scrgbClr r="0" g="0" b="0"/>
-      </a:effectRef>
-      <a:fontRef idx="minor">
-        <a:schemeClr val="lt1"/>
-      </a:fontRef>
-    </dgm:style>
-  </dgm:styleLbl>
-  <dgm:styleLbl name="parChTrans2D2">
-    <dgm:scene3d>
-      <a:camera prst="orthographicFront"/>
-      <a:lightRig rig="threePt" dir="t"/>
-    </dgm:scene3d>
-    <dgm:sp3d/>
-    <dgm:txPr/>
-    <dgm:style>
-      <a:lnRef idx="2">
-        <a:scrgbClr r="0" g="0" b="0"/>
-      </a:lnRef>
-      <a:fillRef idx="1">
-        <a:scrgbClr r="0" g="0" b="0"/>
-      </a:fillRef>
-      <a:effectRef idx="0">
-        <a:scrgbClr r="0" g="0" b="0"/>
-      </a:effectRef>
-      <a:fontRef idx="minor">
-        <a:schemeClr val="lt1"/>
-      </a:fontRef>
-    </dgm:style>
-  </dgm:styleLbl>
-  <dgm:styleLbl name="parChTrans2D3">
-    <dgm:scene3d>
-      <a:camera prst="orthographicFront"/>
-      <a:lightRig rig="threePt" dir="t"/>
-    </dgm:scene3d>
-    <dgm:sp3d/>
-    <dgm:txPr/>
-    <dgm:style>
-      <a:lnRef idx="2">
-        <a:scrgbClr r="0" g="0" b="0"/>
-      </a:lnRef>
-      <a:fillRef idx="1">
-        <a:scrgbClr r="0" g="0" b="0"/>
-      </a:fillRef>
-      <a:effectRef idx="0">
-        <a:scrgbClr r="0" g="0" b="0"/>
-      </a:effectRef>
-      <a:fontRef idx="minor">
-        <a:schemeClr val="lt1"/>
-      </a:fontRef>
-    </dgm:style>
-  </dgm:styleLbl>
-  <dgm:styleLbl name="parChTrans2D4">
-    <dgm:scene3d>
-      <a:camera prst="orthographicFront"/>
-      <a:lightRig rig="threePt" dir="t"/>
-    </dgm:scene3d>
-    <dgm:sp3d/>
-    <dgm:txPr/>
-    <dgm:style>
-      <a:lnRef idx="2">
-        <a:scrgbClr r="0" g="0" b="0"/>
-      </a:lnRef>
-      <a:fillRef idx="1">
-        <a:scrgbClr r="0" g="0" b="0"/>
-      </a:fillRef>
-      <a:effectRef idx="0">
-        <a:scrgbClr r="0" g="0" b="0"/>
-      </a:effectRef>
-      <a:fontRef idx="minor">
-        <a:schemeClr val="lt1"/>
-      </a:fontRef>
-    </dgm:style>
-  </dgm:styleLbl>
-  <dgm:styleLbl name="parChTrans1D1">
-    <dgm:scene3d>
-      <a:camera prst="orthographicFront"/>
-      <a:lightRig rig="threePt" dir="t"/>
-    </dgm:scene3d>
-    <dgm:sp3d/>
-    <dgm:txPr/>
-    <dgm:style>
-      <a:lnRef idx="2">
-        <a:scrgbClr r="0" g="0" b="0"/>
-      </a:lnRef>
-      <a:fillRef idx="0">
-        <a:scrgbClr r="0" g="0" b="0"/>
-      </a:fillRef>
-      <a:effectRef idx="0">
-        <a:scrgbClr r="0" g="0" b="0"/>
-      </a:effectRef>
-      <a:fontRef idx="minor"/>
-    </dgm:style>
-  </dgm:styleLbl>
-  <dgm:styleLbl name="parChTrans1D2">
-    <dgm:scene3d>
-      <a:camera prst="orthographicFront"/>
-      <a:lightRig rig="threePt" dir="t"/>
-    </dgm:scene3d>
-    <dgm:sp3d/>
-    <dgm:txPr/>
-    <dgm:style>
-      <a:lnRef idx="2">
-        <a:scrgbClr r="0" g="0" b="0"/>
-      </a:lnRef>
-      <a:fillRef idx="0">
-        <a:scrgbClr r="0" g="0" b="0"/>
-      </a:fillRef>
-      <a:effectRef idx="0">
-        <a:scrgbClr r="0" g="0" b="0"/>
-      </a:effectRef>
-      <a:fontRef idx="minor"/>
-    </dgm:style>
-  </dgm:styleLbl>
-  <dgm:styleLbl name="parChTrans1D3">
-    <dgm:scene3d>
-      <a:camera prst="orthographicFront"/>
-      <a:lightRig rig="threePt" dir="t"/>
-    </dgm:scene3d>
-    <dgm:sp3d/>
-    <dgm:txPr/>
-    <dgm:style>
-      <a:lnRef idx="2">
-        <a:scrgbClr r="0" g="0" b="0"/>
-      </a:lnRef>
-      <a:fillRef idx="0">
-        <a:scrgbClr r="0" g="0" b="0"/>
-      </a:fillRef>
-      <a:effectRef idx="0">
-        <a:scrgbClr r="0" g="0" b="0"/>
-      </a:effectRef>
-      <a:fontRef idx="minor"/>
-    </dgm:style>
-  </dgm:styleLbl>
-  <dgm:styleLbl name="parChTrans1D4">
-    <dgm:scene3d>
-      <a:camera prst="orthographicFront"/>
-      <a:lightRig rig="threePt" dir="t"/>
-    </dgm:scene3d>
-    <dgm:sp3d/>
-    <dgm:txPr/>
-    <dgm:style>
-      <a:lnRef idx="2">
-        <a:scrgbClr r="0" g="0" b="0"/>
-      </a:lnRef>
-      <a:fillRef idx="0">
-        <a:scrgbClr r="0" g="0" b="0"/>
-      </a:fillRef>
-      <a:effectRef idx="0">
-        <a:scrgbClr r="0" g="0" b="0"/>
-      </a:effectRef>
-      <a:fontRef idx="minor"/>
-    </dgm:style>
-  </dgm:styleLbl>
-  <dgm:styleLbl name="fgAcc1">
-    <dgm:scene3d>
-      <a:camera prst="orthographicFront"/>
-      <a:lightRig rig="threePt" dir="t"/>
-    </dgm:scene3d>
-    <dgm:sp3d/>
-    <dgm:txPr/>
-    <dgm:style>
-      <a:lnRef idx="2">
-        <a:scrgbClr r="0" g="0" b="0"/>
-      </a:lnRef>
-      <a:fillRef idx="1">
-        <a:scrgbClr r="0" g="0" b="0"/>
-      </a:fillRef>
-      <a:effectRef idx="0">
-        <a:scrgbClr r="0" g="0" b="0"/>
-      </a:effectRef>
-      <a:fontRef idx="minor"/>
-    </dgm:style>
-  </dgm:styleLbl>
-  <dgm:styleLbl name="conFgAcc1">
-    <dgm:scene3d>
-      <a:camera prst="orthographicFront"/>
-      <a:lightRig rig="threePt" dir="t"/>
-    </dgm:scene3d>
-    <dgm:sp3d/>
-    <dgm:txPr/>
-    <dgm:style>
-      <a:lnRef idx="2">
-        <a:scrgbClr r="0" g="0" b="0"/>
-      </a:lnRef>
-      <a:fillRef idx="1">
-        <a:scrgbClr r="0" g="0" b="0"/>
-      </a:fillRef>
-      <a:effectRef idx="0">
-        <a:scrgbClr r="0" g="0" b="0"/>
-      </a:effectRef>
-      <a:fontRef idx="minor"/>
-    </dgm:style>
-  </dgm:styleLbl>
-  <dgm:styleLbl name="alignAcc1">
-    <dgm:scene3d>
-      <a:camera prst="orthographicFront"/>
-      <a:lightRig rig="threePt" dir="t"/>
-    </dgm:scene3d>
-    <dgm:sp3d/>
-    <dgm:txPr/>
-    <dgm:style>
-      <a:lnRef idx="2">
-        <a:scrgbClr r="0" g="0" b="0"/>
-      </a:lnRef>
-      <a:fillRef idx="1">
-        <a:scrgbClr r="0" g="0" b="0"/>
-      </a:fillRef>
-      <a:effectRef idx="0">
-        <a:scrgbClr r="0" g="0" b="0"/>
-      </a:effectRef>
-      <a:fontRef idx="minor"/>
-    </dgm:style>
-  </dgm:styleLbl>
-  <dgm:styleLbl name="trAlignAcc1">
-    <dgm:scene3d>
-      <a:camera prst="orthographicFront"/>
-      <a:lightRig rig="threePt" dir="t"/>
-    </dgm:scene3d>
-    <dgm:sp3d/>
-    <dgm:txPr/>
-    <dgm:style>
-      <a:lnRef idx="1">
-        <a:scrgbClr r="0" g="0" b="0"/>
-      </a:lnRef>
-      <a:fillRef idx="1">
-        <a:scrgbClr r="0" g="0" b="0"/>
-      </a:fillRef>
-      <a:effectRef idx="0">
-        <a:scrgbClr r="0" g="0" b="0"/>
-      </a:effectRef>
-      <a:fontRef idx="minor"/>
-    </dgm:style>
-  </dgm:styleLbl>
-  <dgm:styleLbl name="bgAcc1">
-    <dgm:scene3d>
-      <a:camera prst="orthographicFront"/>
-      <a:lightRig rig="threePt" dir="t"/>
-    </dgm:scene3d>
-    <dgm:sp3d/>
-    <dgm:txPr/>
-    <dgm:style>
-      <a:lnRef idx="2">
-        <a:scrgbClr r="0" g="0" b="0"/>
-      </a:lnRef>
-      <a:fillRef idx="1">
-        <a:scrgbClr r="0" g="0" b="0"/>
-      </a:fillRef>
-      <a:effectRef idx="0">
-        <a:scrgbClr r="0" g="0" b="0"/>
-      </a:effectRef>
-      <a:fontRef idx="minor"/>
-    </dgm:style>
-  </dgm:styleLbl>
-  <dgm:styleLbl name="solidFgAcc1">
-    <dgm:scene3d>
-      <a:camera prst="orthographicFront"/>
-      <a:lightRig rig="threePt" dir="t"/>
-    </dgm:scene3d>
-    <dgm:sp3d/>
-    <dgm:txPr/>
-    <dgm:style>
-      <a:lnRef idx="2">
-        <a:scrgbClr r="0" g="0" b="0"/>
-      </a:lnRef>
-      <a:fillRef idx="1">
-        <a:scrgbClr r="0" g="0" b="0"/>
-      </a:fillRef>
-      <a:effectRef idx="0">
-        <a:scrgbClr r="0" g="0" b="0"/>
-      </a:effectRef>
-      <a:fontRef idx="minor"/>
-    </dgm:style>
-  </dgm:styleLbl>
-  <dgm:styleLbl name="solidAlignAcc1">
-    <dgm:scene3d>
-      <a:camera prst="orthographicFront"/>
-      <a:lightRig rig="threePt" dir="t"/>
-    </dgm:scene3d>
-    <dgm:sp3d/>
-    <dgm:txPr/>
-    <dgm:style>
-      <a:lnRef idx="2">
-        <a:scrgbClr r="0" g="0" b="0"/>
-      </a:lnRef>
-      <a:fillRef idx="1">
-        <a:scrgbClr r="0" g="0" b="0"/>
-      </a:fillRef>
-      <a:effectRef idx="0">
-        <a:scrgbClr r="0" g="0" b="0"/>
-      </a:effectRef>
-      <a:fontRef idx="minor"/>
-    </dgm:style>
-  </dgm:styleLbl>
-  <dgm:styleLbl name="solidBgAcc1">
-    <dgm:scene3d>
-      <a:camera prst="orthographicFront"/>
-      <a:lightRig rig="threePt" dir="t"/>
-    </dgm:scene3d>
-    <dgm:sp3d/>
-    <dgm:txPr/>
-    <dgm:style>
-      <a:lnRef idx="2">
-        <a:scrgbClr r="0" g="0" b="0"/>
-      </a:lnRef>
-      <a:fillRef idx="1">
-        <a:scrgbClr r="0" g="0" b="0"/>
-      </a:fillRef>
-      <a:effectRef idx="0">
-        <a:scrgbClr r="0" g="0" b="0"/>
-      </a:effectRef>
-      <a:fontRef idx="minor"/>
-    </dgm:style>
-  </dgm:styleLbl>
-  <dgm:styleLbl name="fgAccFollowNode1">
-    <dgm:scene3d>
-      <a:camera prst="orthographicFront"/>
-      <a:lightRig rig="threePt" dir="t"/>
-    </dgm:scene3d>
-    <dgm:sp3d/>
-    <dgm:txPr/>
-    <dgm:style>
-      <a:lnRef idx="2">
-        <a:scrgbClr r="0" g="0" b="0"/>
-      </a:lnRef>
-      <a:fillRef idx="1">
-        <a:scrgbClr r="0" g="0" b="0"/>
-      </a:fillRef>
-      <a:effectRef idx="0">
-        <a:scrgbClr r="0" g="0" b="0"/>
-      </a:effectRef>
-      <a:fontRef idx="minor"/>
-    </dgm:style>
-  </dgm:styleLbl>
-  <dgm:styleLbl name="alignAccFollowNode1">
-    <dgm:scene3d>
-      <a:camera prst="orthographicFront"/>
-      <a:lightRig rig="threePt" dir="t"/>
-    </dgm:scene3d>
-    <dgm:sp3d/>
-    <dgm:txPr/>
-    <dgm:style>
-      <a:lnRef idx="2">
-        <a:scrgbClr r="0" g="0" b="0"/>
-      </a:lnRef>
-      <a:fillRef idx="1">
-        <a:scrgbClr r="0" g="0" b="0"/>
-      </a:fillRef>
-      <a:effectRef idx="0">
-        <a:scrgbClr r="0" g="0" b="0"/>
-      </a:effectRef>
-      <a:fontRef idx="minor"/>
-    </dgm:style>
-  </dgm:styleLbl>
-  <dgm:styleLbl name="bgAccFollowNode1">
-    <dgm:scene3d>
-      <a:camera prst="orthographicFront"/>
-      <a:lightRig rig="threePt" dir="t"/>
-    </dgm:scene3d>
-    <dgm:sp3d/>
-    <dgm:txPr/>
-    <dgm:style>
-      <a:lnRef idx="2">
-        <a:scrgbClr r="0" g="0" b="0"/>
-      </a:lnRef>
-      <a:fillRef idx="1">
-        <a:scrgbClr r="0" g="0" b="0"/>
-      </a:fillRef>
-      <a:effectRef idx="0">
-        <a:scrgbClr r="0" g="0" b="0"/>
-      </a:effectRef>
-      <a:fontRef idx="minor"/>
-    </dgm:style>
-  </dgm:styleLbl>
-  <dgm:styleLbl name="fgAcc0">
-    <dgm:scene3d>
-      <a:camera prst="orthographicFront"/>
-      <a:lightRig rig="threePt" dir="t"/>
-    </dgm:scene3d>
-    <dgm:sp3d/>
-    <dgm:txPr/>
-    <dgm:style>
-      <a:lnRef idx="2">
-        <a:scrgbClr r="0" g="0" b="0"/>
-      </a:lnRef>
-      <a:fillRef idx="1">
-        <a:scrgbClr r="0" g="0" b="0"/>
-      </a:fillRef>
-      <a:effectRef idx="0">
-        <a:scrgbClr r="0" g="0" b="0"/>
-      </a:effectRef>
-      <a:fontRef idx="minor"/>
-    </dgm:style>
-  </dgm:styleLbl>
-  <dgm:styleLbl name="fgAcc2">
-    <dgm:scene3d>
-      <a:camera prst="orthographicFront"/>
-      <a:lightRig rig="threePt" dir="t"/>
-    </dgm:scene3d>
-    <dgm:sp3d/>
-    <dgm:txPr/>
-    <dgm:style>
-      <a:lnRef idx="2">
-        <a:scrgbClr r="0" g="0" b="0"/>
-      </a:lnRef>
-      <a:fillRef idx="1">
-        <a:scrgbClr r="0" g="0" b="0"/>
-      </a:fillRef>
-      <a:effectRef idx="0">
-        <a:scrgbClr r="0" g="0" b="0"/>
-      </a:effectRef>
-      <a:fontRef idx="minor"/>
-    </dgm:style>
-  </dgm:styleLbl>
-  <dgm:styleLbl name="fgAcc3">
-    <dgm:scene3d>
-      <a:camera prst="orthographicFront"/>
-      <a:lightRig rig="threePt" dir="t"/>
-    </dgm:scene3d>
-    <dgm:sp3d/>
-    <dgm:txPr/>
-    <dgm:style>
-      <a:lnRef idx="2">
-        <a:scrgbClr r="0" g="0" b="0"/>
-      </a:lnRef>
-      <a:fillRef idx="1">
-        <a:scrgbClr r="0" g="0" b="0"/>
-      </a:fillRef>
-      <a:effectRef idx="0">
-        <a:scrgbClr r="0" g="0" b="0"/>
-      </a:effectRef>
-      <a:fontRef idx="minor"/>
-    </dgm:style>
-  </dgm:styleLbl>
-  <dgm:styleLbl name="fgAcc4">
-    <dgm:scene3d>
-      <a:camera prst="orthographicFront"/>
-      <a:lightRig rig="threePt" dir="t"/>
-    </dgm:scene3d>
-    <dgm:sp3d/>
-    <dgm:txPr/>
-    <dgm:style>
-      <a:lnRef idx="2">
-        <a:scrgbClr r="0" g="0" b="0"/>
-      </a:lnRef>
-      <a:fillRef idx="1">
-        <a:scrgbClr r="0" g="0" b="0"/>
-      </a:fillRef>
-      <a:effectRef idx="0">
-        <a:scrgbClr r="0" g="0" b="0"/>
-      </a:effectRef>
-      <a:fontRef idx="minor"/>
-    </dgm:style>
-  </dgm:styleLbl>
-  <dgm:styleLbl name="bgShp">
-    <dgm:scene3d>
-      <a:camera prst="orthographicFront"/>
-      <a:lightRig rig="threePt" dir="t"/>
-    </dgm:scene3d>
-    <dgm:sp3d/>
-    <dgm:txPr/>
-    <dgm:style>
-      <a:lnRef idx="0">
-        <a:scrgbClr r="0" g="0" b="0"/>
-      </a:lnRef>
-      <a:fillRef idx="1">
-        <a:scrgbClr r="0" g="0" b="0"/>
-      </a:fillRef>
-      <a:effectRef idx="0">
-        <a:scrgbClr r="0" g="0" b="0"/>
-      </a:effectRef>
-      <a:fontRef idx="minor"/>
-    </dgm:style>
-  </dgm:styleLbl>
-  <dgm:styleLbl name="dkBgShp">
-    <dgm:scene3d>
-      <a:camera prst="orthographicFront"/>
-      <a:lightRig rig="threePt" dir="t"/>
-    </dgm:scene3d>
-    <dgm:sp3d/>
-    <dgm:txPr/>
-    <dgm:style>
-      <a:lnRef idx="0">
-        <a:scrgbClr r="0" g="0" b="0"/>
-      </a:lnRef>
-      <a:fillRef idx="1">
-        <a:scrgbClr r="0" g="0" b="0"/>
-      </a:fillRef>
-      <a:effectRef idx="0">
-        <a:scrgbClr r="0" g="0" b="0"/>
-      </a:effectRef>
-      <a:fontRef idx="minor"/>
-    </dgm:style>
-  </dgm:styleLbl>
-  <dgm:styleLbl name="trBgShp">
-    <dgm:scene3d>
-      <a:camera prst="orthographicFront"/>
-      <a:lightRig rig="threePt" dir="t"/>
-    </dgm:scene3d>
-    <dgm:sp3d/>
-    <dgm:txPr/>
-    <dgm:style>
-      <a:lnRef idx="0">
-        <a:scrgbClr r="0" g="0" b="0"/>
-      </a:lnRef>
-      <a:fillRef idx="1">
-        <a:scrgbClr r="0" g="0" b="0"/>
-      </a:fillRef>
-      <a:effectRef idx="0">
-        <a:scrgbClr r="0" g="0" b="0"/>
-      </a:effectRef>
-      <a:fontRef idx="minor"/>
-    </dgm:style>
-  </dgm:styleLbl>
-  <dgm:styleLbl name="fgShp">
-    <dgm:scene3d>
-      <a:camera prst="orthographicFront"/>
-      <a:lightRig rig="threePt" dir="t"/>
-    </dgm:scene3d>
-    <dgm:sp3d/>
-    <dgm:txPr/>
-    <dgm:style>
-      <a:lnRef idx="2">
-        <a:scrgbClr r="0" g="0" b="0"/>
-      </a:lnRef>
-      <a:fillRef idx="1">
-        <a:scrgbClr r="0" g="0" b="0"/>
-      </a:fillRef>
-      <a:effectRef idx="0">
-        <a:scrgbClr r="0" g="0" b="0"/>
-      </a:effectRef>
-      <a:fontRef idx="minor"/>
-    </dgm:style>
-  </dgm:styleLbl>
-  <dgm:styleLbl name="revTx">
-    <dgm:scene3d>
-      <a:camera prst="orthographicFront"/>
-      <a:lightRig rig="threePt" dir="t"/>
-    </dgm:scene3d>
-    <dgm:sp3d/>
-    <dgm:txPr/>
-    <dgm:style>
-      <a:lnRef idx="0">
-        <a:scrgbClr r="0" g="0" b="0"/>
-      </a:lnRef>
-      <a:fillRef idx="0">
-        <a:scrgbClr r="0" g="0" b="0"/>
-      </a:fillRef>
-      <a:effectRef idx="0">
-        <a:scrgbClr r="0" g="0" b="0"/>
-      </a:effectRef>
-      <a:fontRef idx="minor"/>
-    </dgm:style>
-  </dgm:styleLbl>
-</dgm:styleDef>
-</file>
-
 <file path=word/theme/theme1.xml><?xml version="1.0" encoding="utf-8"?>
 <a:theme xmlns:a="http://schemas.openxmlformats.org/drawingml/2006/main" name="Thème Office">
   <a:themeElements>
@@ -37932,7 +35053,7 @@
 </file>
 
 <file path=customXml/itemProps1.xml><?xml version="1.0" encoding="utf-8"?>
-<ds:datastoreItem xmlns:ds="http://schemas.openxmlformats.org/officeDocument/2006/customXml" ds:itemID="{3CED327B-2473-4A94-A39E-6EDB09D5AA60}">
+<ds:datastoreItem xmlns:ds="http://schemas.openxmlformats.org/officeDocument/2006/customXml" ds:itemID="{0DF2519D-4FF3-4D1D-887F-1EEC89B6DAA2}">
   <ds:schemaRefs>
     <ds:schemaRef ds:uri="http://schemas.openxmlformats.org/officeDocument/2006/bibliography"/>
   </ds:schemaRefs>

</xml_diff>